<commit_message>
includes changes after creating the structures for the SMS
</commit_message>
<xml_diff>
--- a/03_Documentation/Technical Specifications - Draft.docx
+++ b/03_Documentation/Technical Specifications - Draft.docx
@@ -650,19 +650,39 @@
           <w:tcPr>
             <w:tcW w:w="1476" w:type="dxa"/>
           </w:tcPr>
-          <w:p/>
+          <w:p>
+            <w:r>
+              <w:t>Size</w:t>
+            </w:r>
+          </w:p>
         </w:tc>
         <w:tc>
           <w:tcPr>
             <w:tcW w:w="1831" w:type="dxa"/>
           </w:tcPr>
-          <w:p/>
+          <w:p>
+            <w:r>
+              <w:t>As small as possible</w:t>
+            </w:r>
+          </w:p>
         </w:tc>
         <w:tc>
           <w:tcPr>
             <w:tcW w:w="1730" w:type="dxa"/>
           </w:tcPr>
-          <w:p/>
+          <w:p>
+            <w:r>
+              <w:t xml:space="preserve">144pin </w:t>
+            </w:r>
+            <w:proofErr w:type="spellStart"/>
+            <w:r>
+              <w:t>mcu</w:t>
+            </w:r>
+            <w:proofErr w:type="spellEnd"/>
+            <w:r>
+              <w:t xml:space="preserve"> without LAN9252 in first version</w:t>
+            </w:r>
+          </w:p>
         </w:tc>
         <w:tc>
           <w:tcPr>
@@ -674,7 +694,11 @@
           <w:tcPr>
             <w:tcW w:w="2017" w:type="dxa"/>
           </w:tcPr>
-          <w:p/>
+          <w:p>
+            <w:r>
+              <w:t>Use the 64pins version with LAN9252 for second version</w:t>
+            </w:r>
+          </w:p>
         </w:tc>
         <w:tc>
           <w:tcPr>
@@ -688,19 +712,31 @@
           <w:tcPr>
             <w:tcW w:w="1476" w:type="dxa"/>
           </w:tcPr>
-          <w:p/>
+          <w:p>
+            <w:r>
+              <w:t>JTAG Connector</w:t>
+            </w:r>
+          </w:p>
         </w:tc>
         <w:tc>
           <w:tcPr>
             <w:tcW w:w="1831" w:type="dxa"/>
           </w:tcPr>
-          <w:p/>
+          <w:p>
+            <w:r>
+              <w:t>Not specified</w:t>
+            </w:r>
+          </w:p>
         </w:tc>
         <w:tc>
           <w:tcPr>
             <w:tcW w:w="1730" w:type="dxa"/>
           </w:tcPr>
-          <w:p/>
+          <w:p>
+            <w:r>
+              <w:t>Included</w:t>
+            </w:r>
+          </w:p>
         </w:tc>
         <w:tc>
           <w:tcPr>
@@ -979,6 +1015,7 @@
           </w:tcPr>
           <w:p>
             <w:r>
+              <w:lastRenderedPageBreak/>
               <w:t>Encoder Channels</w:t>
             </w:r>
           </w:p>
@@ -1035,7 +1072,6 @@
     <w:p/>
     <w:p>
       <w:r>
-        <w:lastRenderedPageBreak/>
         <w:t>Number of pins</w:t>
       </w:r>
     </w:p>
@@ -1043,7 +1079,7 @@
     <w:bookmarkEnd w:id="1"/>
     <w:p>
       <w:r>
-        <w:object w:dxaOrig="8882" w:dyaOrig="8286" w14:anchorId="38576121">
+        <w:object w:dxaOrig="8882" w:dyaOrig="8214" w14:anchorId="38576121">
           <v:shapetype id="_x0000_t75" coordsize="21600,21600" o:spt="75" o:preferrelative="t" path="m@4@5l@4@11@9@11@9@5xe" filled="f" stroked="f">
             <v:stroke joinstyle="miter"/>
             <v:formulas>
@@ -1063,10 +1099,10 @@
             <v:path o:extrusionok="f" gradientshapeok="t" o:connecttype="rect"/>
             <o:lock v:ext="edit" aspectratio="t"/>
           </v:shapetype>
-          <v:shape id="_x0000_i1025" type="#_x0000_t75" style="width:316.65pt;height:305.35pt" o:ole="">
+          <v:shape id="_x0000_i1032" type="#_x0000_t75" style="width:316.65pt;height:302.65pt" o:ole="">
             <v:imagedata r:id="rId8" o:title=""/>
           </v:shape>
-          <o:OLEObject Type="Embed" ProgID="Excel.Sheet.12" ShapeID="_x0000_i1025" DrawAspect="Content" ObjectID="_1651507910" r:id="rId9"/>
+          <o:OLEObject Type="Embed" ProgID="Excel.Sheet.12" ShapeID="_x0000_i1032" DrawAspect="Content" ObjectID="_1652716153" r:id="rId9"/>
         </w:object>
       </w:r>
     </w:p>
@@ -1081,10 +1117,10 @@
     <w:p>
       <w:r>
         <w:object w:dxaOrig="8882" w:dyaOrig="6716" w14:anchorId="636B7037">
-          <v:shape id="_x0000_i1030" type="#_x0000_t75" style="width:225.35pt;height:348pt" o:ole="">
+          <v:shape id="_x0000_i1026" type="#_x0000_t75" style="width:225.35pt;height:348pt" o:ole="">
             <v:imagedata r:id="rId10" o:title=""/>
           </v:shape>
-          <o:OLEObject Type="Embed" ProgID="Excel.Sheet.12" ShapeID="_x0000_i1030" DrawAspect="Content" ObjectID="_1651507911" r:id="rId11"/>
+          <o:OLEObject Type="Embed" ProgID="Excel.Sheet.12" ShapeID="_x0000_i1026" DrawAspect="Content" ObjectID="_1652716154" r:id="rId11"/>
         </w:object>
       </w:r>
     </w:p>
@@ -1991,7 +2027,7 @@
 </file>
 
 <file path=customXml/itemProps1.xml><?xml version="1.0" encoding="utf-8"?>
-<ds:datastoreItem xmlns:ds="http://schemas.openxmlformats.org/officeDocument/2006/customXml" ds:itemID="{25240FFF-183A-49B7-9C51-BEAF79C68B89}">
+<ds:datastoreItem xmlns:ds="http://schemas.openxmlformats.org/officeDocument/2006/customXml" ds:itemID="{02083FEF-4300-4231-92BF-CC0FF03AA13A}">
   <ds:schemaRefs>
     <ds:schemaRef ds:uri="http://schemas.openxmlformats.org/officeDocument/2006/bibliography"/>
   </ds:schemaRefs>

</xml_diff>

<commit_message>
contains new data about timing in tech specs
</commit_message>
<xml_diff>
--- a/03_Documentation/Technical Specifications - Draft.docx
+++ b/03_Documentation/Technical Specifications - Draft.docx
@@ -1,8 +1,11 @@
 
 <file path=word/document.xml><?xml version="1.0" encoding="utf-8"?>
-<w:document xmlns:wpc="http://schemas.microsoft.com/office/word/2010/wordprocessingCanvas" xmlns:cx="http://schemas.microsoft.com/office/drawing/2014/chartex" xmlns:cx1="http://schemas.microsoft.com/office/drawing/2015/9/8/chartex" xmlns:cx2="http://schemas.microsoft.com/office/drawing/2015/10/21/chartex" xmlns:cx3="http://schemas.microsoft.com/office/drawing/2016/5/9/chartex" xmlns:cx4="http://schemas.microsoft.com/office/drawing/2016/5/10/chartex" xmlns:cx5="http://schemas.microsoft.com/office/drawing/2016/5/11/chartex" xmlns:cx6="http://schemas.microsoft.com/office/drawing/2016/5/12/chartex" xmlns:cx7="http://schemas.microsoft.com/office/drawing/2016/5/13/chartex" xmlns:cx8="http://schemas.microsoft.com/office/drawing/2016/5/14/chartex" xmlns:mc="http://schemas.openxmlformats.org/markup-compatibility/2006" xmlns:aink="http://schemas.microsoft.com/office/drawing/2016/ink" xmlns:am3d="http://schemas.microsoft.com/office/drawing/2017/model3d" xmlns:o="urn:schemas-microsoft-com:office:office" xmlns:r="http://schemas.openxmlformats.org/officeDocument/2006/relationships" xmlns:m="http://schemas.openxmlformats.org/officeDocument/2006/math" xmlns:v="urn:schemas-microsoft-com:vml" xmlns:wp14="http://schemas.microsoft.com/office/word/2010/wordprocessingDrawing" xmlns:wp="http://schemas.openxmlformats.org/drawingml/2006/wordprocessingDrawing" xmlns:w10="urn:schemas-microsoft-com:office:word" xmlns:w="http://schemas.openxmlformats.org/wordprocessingml/2006/main" xmlns:w14="http://schemas.microsoft.com/office/word/2010/wordml" xmlns:w15="http://schemas.microsoft.com/office/word/2012/wordml" xmlns:w16cex="http://schemas.microsoft.com/office/word/2018/wordml/cex" xmlns:w16cid="http://schemas.microsoft.com/office/word/2016/wordml/cid" xmlns:w16="http://schemas.microsoft.com/office/word/2018/wordml" xmlns:w16se="http://schemas.microsoft.com/office/word/2015/wordml/symex" xmlns:wpg="http://schemas.microsoft.com/office/word/2010/wordprocessingGroup" xmlns:wpi="http://schemas.microsoft.com/office/word/2010/wordprocessingInk" xmlns:wne="http://schemas.microsoft.com/office/word/2006/wordml" xmlns:wps="http://schemas.microsoft.com/office/word/2010/wordprocessingShape" mc:Ignorable="w14 w15 w16se w16cid w16 w16cex wp14">
+<w:document xmlns:wpc="http://schemas.microsoft.com/office/word/2010/wordprocessingCanvas" xmlns:mc="http://schemas.openxmlformats.org/markup-compatibility/2006" xmlns:o="urn:schemas-microsoft-com:office:office" xmlns:r="http://schemas.openxmlformats.org/officeDocument/2006/relationships" xmlns:m="http://schemas.openxmlformats.org/officeDocument/2006/math" xmlns:v="urn:schemas-microsoft-com:vml" xmlns:wp14="http://schemas.microsoft.com/office/word/2010/wordprocessingDrawing" xmlns:wp="http://schemas.openxmlformats.org/drawingml/2006/wordprocessingDrawing" xmlns:w10="urn:schemas-microsoft-com:office:word" xmlns:w="http://schemas.openxmlformats.org/wordprocessingml/2006/main" xmlns:w14="http://schemas.microsoft.com/office/word/2010/wordml" xmlns:w15="http://schemas.microsoft.com/office/word/2012/wordml" xmlns:wpg="http://schemas.microsoft.com/office/word/2010/wordprocessingGroup" xmlns:wpi="http://schemas.microsoft.com/office/word/2010/wordprocessingInk" xmlns:wne="http://schemas.microsoft.com/office/word/2006/wordml" xmlns:wps="http://schemas.microsoft.com/office/word/2010/wordprocessingShape" mc:Ignorable="w14 w15 wp14">
   <w:body>
     <w:p>
+      <w:pPr>
+        <w:pStyle w:val="Heading1"/>
+      </w:pPr>
       <w:r>
         <w:t xml:space="preserve">Technical </w:t>
       </w:r>
@@ -1099,33 +1102,745 @@
             <v:path o:extrusionok="f" gradientshapeok="t" o:connecttype="rect"/>
             <o:lock v:ext="edit" aspectratio="t"/>
           </v:shapetype>
-          <v:shape id="_x0000_i1032" type="#_x0000_t75" style="width:316.65pt;height:302.65pt" o:ole="">
-            <v:imagedata r:id="rId8" o:title=""/>
+          <v:shape id="_x0000_i1025" type="#_x0000_t75" style="width:316.8pt;height:302.4pt" o:ole="">
+            <v:imagedata r:id="rId7" o:title=""/>
           </v:shape>
-          <o:OLEObject Type="Embed" ProgID="Excel.Sheet.12" ShapeID="_x0000_i1032" DrawAspect="Content" ObjectID="_1652716153" r:id="rId9"/>
+          <o:OLEObject Type="Embed" ProgID="Excel.Sheet.12" ShapeID="_x0000_i1025" DrawAspect="Content" ObjectID="_1653252670" r:id="rId8"/>
         </w:object>
       </w:r>
     </w:p>
     <w:p/>
-    <w:p>
-      <w:r>
-        <w:t>Important Pinout</w:t>
-      </w:r>
-    </w:p>
     <w:bookmarkStart w:id="2" w:name="_MON_1650976936"/>
     <w:bookmarkEnd w:id="2"/>
     <w:p>
       <w:r>
-        <w:object w:dxaOrig="8882" w:dyaOrig="6716" w14:anchorId="636B7037">
-          <v:shape id="_x0000_i1026" type="#_x0000_t75" style="width:225.35pt;height:348pt" o:ole="">
-            <v:imagedata r:id="rId10" o:title=""/>
+        <w:object w:dxaOrig="11065" w:dyaOrig="12832" w14:anchorId="677DD31B">
+          <v:shape id="_x0000_i1026" type="#_x0000_t75" style="width:411.1pt;height:578.15pt" o:ole="">
+            <v:imagedata r:id="rId9" o:title=""/>
           </v:shape>
-          <o:OLEObject Type="Embed" ProgID="Excel.Sheet.12" ShapeID="_x0000_i1026" DrawAspect="Content" ObjectID="_1652716154" r:id="rId11"/>
+          <o:OLEObject Type="Embed" ProgID="Excel.Sheet.12" ShapeID="_x0000_i1026" DrawAspect="Content" ObjectID="_1653252671" r:id="rId10"/>
         </w:object>
       </w:r>
     </w:p>
+    <w:p>
+      <w:pPr>
+        <w:pStyle w:val="Heading1"/>
+      </w:pPr>
+      <w:r>
+        <w:t>Timing Specifications</w:t>
+      </w:r>
+    </w:p>
+    <w:p>
+      <w:r>
+        <w:t>Timing specifications were not given at the beginning; nevertheless, the following data may give a guideline.</w:t>
+      </w:r>
+    </w:p>
+    <w:p>
+      <w:r>
+        <w:lastRenderedPageBreak/>
+        <w:t>RT-Communication for factory automation and motion control according to PROFINET Documentation:</w:t>
+      </w:r>
+    </w:p>
+    <w:p>
+      <w:r>
+        <w:t>Refresh cycles</w:t>
+      </w:r>
+    </w:p>
+    <w:p>
+      <w:r>
+        <w:t xml:space="preserve">Factory automation 5-10 </w:t>
+      </w:r>
+      <w:proofErr w:type="spellStart"/>
+      <w:r>
+        <w:t>ms</w:t>
+      </w:r>
+      <w:proofErr w:type="spellEnd"/>
+    </w:p>
+    <w:p>
+      <w:r>
+        <w:t>Motion Control 1ms, Jitter &lt;1us</w:t>
+      </w:r>
+    </w:p>
     <w:p/>
+    <w:p>
+      <w:r>
+        <w:t>Isochronous transmission of process data (</w:t>
+      </w:r>
+      <w:commentRangeStart w:id="3"/>
+      <w:r>
+        <w:rPr>
+          <w:b/>
+        </w:rPr>
+        <w:t>IRT</w:t>
+      </w:r>
+      <w:commentRangeEnd w:id="3"/>
+      <w:r>
+        <w:rPr>
+          <w:rStyle w:val="CommentReference"/>
+        </w:rPr>
+        <w:commentReference w:id="3"/>
+      </w:r>
+      <w:r>
+        <w:t>)</w:t>
+      </w:r>
+    </w:p>
+    <w:p>
+      <w:r>
+        <w:rPr>
+          <w:noProof/>
+        </w:rPr>
+        <w:drawing>
+          <wp:inline distT="0" distB="0" distL="0" distR="0" wp14:anchorId="549CCFF8" wp14:editId="4BF30319">
+            <wp:extent cx="5943600" cy="2798445"/>
+            <wp:effectExtent l="0" t="0" r="0" b="1905"/>
+            <wp:docPr id="1" name="Picture 1"/>
+            <wp:cNvGraphicFramePr>
+              <a:graphicFrameLocks xmlns:a="http://schemas.openxmlformats.org/drawingml/2006/main" noChangeAspect="1"/>
+            </wp:cNvGraphicFramePr>
+            <a:graphic xmlns:a="http://schemas.openxmlformats.org/drawingml/2006/main">
+              <a:graphicData uri="http://schemas.openxmlformats.org/drawingml/2006/picture">
+                <pic:pic xmlns:pic="http://schemas.openxmlformats.org/drawingml/2006/picture">
+                  <pic:nvPicPr>
+                    <pic:cNvPr id="1" name=""/>
+                    <pic:cNvPicPr/>
+                  </pic:nvPicPr>
+                  <pic:blipFill>
+                    <a:blip r:embed="rId11"/>
+                    <a:stretch>
+                      <a:fillRect/>
+                    </a:stretch>
+                  </pic:blipFill>
+                  <pic:spPr>
+                    <a:xfrm>
+                      <a:off x="0" y="0"/>
+                      <a:ext cx="5943600" cy="2798445"/>
+                    </a:xfrm>
+                    <a:prstGeom prst="rect">
+                      <a:avLst/>
+                    </a:prstGeom>
+                  </pic:spPr>
+                </pic:pic>
+              </a:graphicData>
+            </a:graphic>
+          </wp:inline>
+        </w:drawing>
+      </w:r>
+      <w:r>
+        <w:t xml:space="preserve"> </w:t>
+      </w:r>
+    </w:p>
+    <w:p>
+      <w:pPr>
+        <w:keepNext/>
+      </w:pPr>
+      <w:r>
+        <w:rPr>
+          <w:noProof/>
+        </w:rPr>
+        <w:lastRenderedPageBreak/>
+        <w:drawing>
+          <wp:inline distT="0" distB="0" distL="0" distR="0" wp14:anchorId="7DCF7721" wp14:editId="2C83FE61">
+            <wp:extent cx="5943600" cy="4489450"/>
+            <wp:effectExtent l="0" t="0" r="0" b="6350"/>
+            <wp:docPr id="2" name="Picture 2"/>
+            <wp:cNvGraphicFramePr>
+              <a:graphicFrameLocks xmlns:a="http://schemas.openxmlformats.org/drawingml/2006/main" noChangeAspect="1"/>
+            </wp:cNvGraphicFramePr>
+            <a:graphic xmlns:a="http://schemas.openxmlformats.org/drawingml/2006/main">
+              <a:graphicData uri="http://schemas.openxmlformats.org/drawingml/2006/picture">
+                <pic:pic xmlns:pic="http://schemas.openxmlformats.org/drawingml/2006/picture">
+                  <pic:nvPicPr>
+                    <pic:cNvPr id="1" name=""/>
+                    <pic:cNvPicPr/>
+                  </pic:nvPicPr>
+                  <pic:blipFill>
+                    <a:blip r:embed="rId12"/>
+                    <a:stretch>
+                      <a:fillRect/>
+                    </a:stretch>
+                  </pic:blipFill>
+                  <pic:spPr>
+                    <a:xfrm>
+                      <a:off x="0" y="0"/>
+                      <a:ext cx="5943600" cy="4489450"/>
+                    </a:xfrm>
+                    <a:prstGeom prst="rect">
+                      <a:avLst/>
+                    </a:prstGeom>
+                  </pic:spPr>
+                </pic:pic>
+              </a:graphicData>
+            </a:graphic>
+          </wp:inline>
+        </w:drawing>
+      </w:r>
+    </w:p>
+    <w:p>
+      <w:pPr>
+        <w:pStyle w:val="Caption"/>
+      </w:pPr>
+      <w:r>
+        <w:t xml:space="preserve">Figure </w:t>
+      </w:r>
+      <w:fldSimple w:instr=" SEQ Figure \* ARABIC ">
+        <w:r>
+          <w:rPr>
+            <w:noProof/>
+          </w:rPr>
+          <w:t>1</w:t>
+        </w:r>
+      </w:fldSimple>
+      <w:r>
+        <w:t xml:space="preserve"> Distribution of refresh times</w:t>
+      </w:r>
+    </w:p>
+    <w:p>
+      <w:r>
+        <w:t>Jitter</w:t>
+      </w:r>
+    </w:p>
+    <w:p>
+      <w:r>
+        <w:t xml:space="preserve">From </w:t>
+      </w:r>
+      <w:proofErr w:type="spellStart"/>
+      <w:r>
+        <w:t>EtherCAT</w:t>
+      </w:r>
+      <w:proofErr w:type="spellEnd"/>
+      <w:r>
+        <w:t xml:space="preserve"> Master </w:t>
+      </w:r>
+      <w:proofErr w:type="gramStart"/>
+      <w:r>
+        <w:t>controllers</w:t>
+      </w:r>
+      <w:proofErr w:type="gramEnd"/>
+      <w:r>
+        <w:t xml:space="preserve"> running on IPCs</w:t>
+      </w:r>
+    </w:p>
+    <w:p>
+      <w:r>
+        <w:t>Telegram System Updates up t0 50 us</w:t>
+      </w:r>
+    </w:p>
+    <w:p>
+      <w:r>
+        <w:t>Jitter (dynamic compensation) only about 15 us</w:t>
+      </w:r>
+    </w:p>
+    <w:p>
+      <w:r>
+        <w:t>https://www.ethercat.org/en/products/16A27354739B4B03B7D42D0D9ADBC919.htm</w:t>
+      </w:r>
+    </w:p>
     <w:p/>
+    <w:p>
+      <w:r>
+        <w:t>IEEE 1588 describes the clock synchronization in some industrial applications and PROFINET is compatible with it.</w:t>
+      </w:r>
+    </w:p>
+    <w:p/>
+    <w:p>
+      <w:pPr>
+        <w:pStyle w:val="Heading2"/>
+      </w:pPr>
+      <w:r>
+        <w:t>Data to be transferred</w:t>
+      </w:r>
+    </w:p>
+    <w:p>
+      <w:r>
+        <w:t>The following numbers are just a draft of the amount of data.</w:t>
+      </w:r>
+    </w:p>
+    <w:tbl>
+      <w:tblPr>
+        <w:tblStyle w:val="TableGrid"/>
+        <w:tblW w:w="0" w:type="auto"/>
+        <w:tblLook w:val="04A0" w:firstRow="1" w:lastRow="0" w:firstColumn="1" w:lastColumn="0" w:noHBand="0" w:noVBand="1"/>
+      </w:tblPr>
+      <w:tblGrid>
+        <w:gridCol w:w="3391"/>
+        <w:gridCol w:w="3160"/>
+        <w:gridCol w:w="2799"/>
+      </w:tblGrid>
+      <w:tr>
+        <w:tc>
+          <w:tcPr>
+            <w:tcW w:w="3391" w:type="dxa"/>
+          </w:tcPr>
+          <w:p>
+            <w:r>
+              <w:t>Temperature data</w:t>
+            </w:r>
+          </w:p>
+        </w:tc>
+        <w:tc>
+          <w:tcPr>
+            <w:tcW w:w="3160" w:type="dxa"/>
+          </w:tcPr>
+          <w:p>
+            <w:r>
+              <w:t xml:space="preserve">10 </w:t>
+            </w:r>
+            <w:proofErr w:type="spellStart"/>
+            <w:r>
+              <w:t>Chs</w:t>
+            </w:r>
+            <w:proofErr w:type="spellEnd"/>
+          </w:p>
+        </w:tc>
+        <w:tc>
+          <w:tcPr>
+            <w:tcW w:w="2799" w:type="dxa"/>
+          </w:tcPr>
+          <w:p>
+            <w:r>
+              <w:t>Floats (4 Bytes) x 10 = 40 Bytes</w:t>
+            </w:r>
+          </w:p>
+        </w:tc>
+      </w:tr>
+      <w:tr>
+        <w:tc>
+          <w:tcPr>
+            <w:tcW w:w="3391" w:type="dxa"/>
+          </w:tcPr>
+          <w:p>
+            <w:proofErr w:type="spellStart"/>
+            <w:r>
+              <w:lastRenderedPageBreak/>
+              <w:t>Biss</w:t>
+            </w:r>
+            <w:proofErr w:type="spellEnd"/>
+            <w:r>
+              <w:t>-C Data</w:t>
+            </w:r>
+          </w:p>
+        </w:tc>
+        <w:tc>
+          <w:tcPr>
+            <w:tcW w:w="3160" w:type="dxa"/>
+          </w:tcPr>
+          <w:p>
+            <w:r>
+              <w:t>Unknown (out of scope)</w:t>
+            </w:r>
+          </w:p>
+        </w:tc>
+        <w:tc>
+          <w:tcPr>
+            <w:tcW w:w="2799" w:type="dxa"/>
+          </w:tcPr>
+          <w:p/>
+        </w:tc>
+      </w:tr>
+      <w:tr>
+        <w:tc>
+          <w:tcPr>
+            <w:tcW w:w="3391" w:type="dxa"/>
+          </w:tcPr>
+          <w:p>
+            <w:r>
+              <w:t xml:space="preserve">IMU – DATA </w:t>
+            </w:r>
+          </w:p>
+        </w:tc>
+        <w:tc>
+          <w:tcPr>
+            <w:tcW w:w="3160" w:type="dxa"/>
+          </w:tcPr>
+          <w:p>
+            <w:r>
+              <w:t>Acceleration, Magnetometer, Gyroscope</w:t>
+            </w:r>
+          </w:p>
+        </w:tc>
+        <w:tc>
+          <w:tcPr>
+            <w:tcW w:w="2799" w:type="dxa"/>
+          </w:tcPr>
+          <w:p>
+            <w:r>
+              <w:t>Floats (4 Bytes) x 3 data x 3 Axis = 36 Bytes</w:t>
+            </w:r>
+          </w:p>
+        </w:tc>
+      </w:tr>
+      <w:tr>
+        <w:tc>
+          <w:tcPr>
+            <w:tcW w:w="3391" w:type="dxa"/>
+          </w:tcPr>
+          <w:p>
+            <w:r>
+              <w:t>Status</w:t>
+            </w:r>
+          </w:p>
+        </w:tc>
+        <w:tc>
+          <w:tcPr>
+            <w:tcW w:w="3160" w:type="dxa"/>
+          </w:tcPr>
+          <w:p>
+            <w:r>
+              <w:t>General Status, Relevant Events</w:t>
+            </w:r>
+          </w:p>
+        </w:tc>
+        <w:tc>
+          <w:tcPr>
+            <w:tcW w:w="2799" w:type="dxa"/>
+          </w:tcPr>
+          <w:p>
+            <w:r>
+              <w:t>Unsigned 32 Integers x 2 = 8</w:t>
+            </w:r>
+          </w:p>
+        </w:tc>
+      </w:tr>
+      <w:tr>
+        <w:tc>
+          <w:tcPr>
+            <w:tcW w:w="3391" w:type="dxa"/>
+          </w:tcPr>
+          <w:p>
+            <w:r>
+              <w:t>Total</w:t>
+            </w:r>
+          </w:p>
+        </w:tc>
+        <w:tc>
+          <w:tcPr>
+            <w:tcW w:w="3160" w:type="dxa"/>
+          </w:tcPr>
+          <w:p/>
+        </w:tc>
+        <w:tc>
+          <w:tcPr>
+            <w:tcW w:w="2799" w:type="dxa"/>
+          </w:tcPr>
+          <w:p>
+            <w:r>
+              <w:t xml:space="preserve">84 Bytes </w:t>
+            </w:r>
+            <w:r>
+              <w:sym w:font="Wingdings" w:char="F0E0"/>
+            </w:r>
+            <w:r>
+              <w:t xml:space="preserve"> 128 Bytes</w:t>
+            </w:r>
+          </w:p>
+        </w:tc>
+      </w:tr>
+    </w:tbl>
+    <w:p/>
+    <w:p>
+      <w:pPr>
+        <w:tabs>
+          <w:tab w:val="left" w:pos="4954"/>
+        </w:tabs>
+      </w:pPr>
+      <w:r>
+        <w:t xml:space="preserve">128 Bytes every refreshing cycle of 1 </w:t>
+      </w:r>
+      <w:proofErr w:type="spellStart"/>
+      <w:r>
+        <w:t>ms</w:t>
+      </w:r>
+      <w:proofErr w:type="spellEnd"/>
+      <w:r>
+        <w:t xml:space="preserve"> leads to </w:t>
+      </w:r>
+      <w:r>
+        <w:tab/>
+        <w:t xml:space="preserve">128 </w:t>
+      </w:r>
+      <w:proofErr w:type="spellStart"/>
+      <w:r>
+        <w:t>KBps</w:t>
+      </w:r>
+      <w:proofErr w:type="spellEnd"/>
+      <w:r>
+        <w:t xml:space="preserve"> = 1024 Kbps</w:t>
+      </w:r>
+    </w:p>
+    <w:p>
+      <w:pPr>
+        <w:pStyle w:val="Heading2"/>
+      </w:pPr>
+      <w:r>
+        <w:t>Hardware constraints</w:t>
+      </w:r>
+    </w:p>
+    <w:p>
+      <w:pPr>
+        <w:tabs>
+          <w:tab w:val="left" w:pos="4954"/>
+        </w:tabs>
+      </w:pPr>
+      <w:r>
+        <w:t xml:space="preserve">Given the </w:t>
+      </w:r>
+      <w:proofErr w:type="spellStart"/>
+      <w:r>
+        <w:t>EtherCAT</w:t>
+      </w:r>
+      <w:proofErr w:type="spellEnd"/>
+      <w:r>
+        <w:t xml:space="preserve"> Physical interface that communicates over a SPI capable of 30-40 up to 80 MHz</w:t>
+      </w:r>
+    </w:p>
+    <w:p>
+      <w:pPr>
+        <w:tabs>
+          <w:tab w:val="left" w:pos="4954"/>
+        </w:tabs>
+      </w:pPr>
+      <w:r>
+        <w:t>Configuration as SPI (4 Wires) Full-Duplex, the microcontroller can write to device at 1 bit per CLK cycle, which means the transfer speed can be momentary (40 MHz) equal to 40 Mbps</w:t>
+      </w:r>
+      <w:r>
+        <w:t>.</w:t>
+      </w:r>
+    </w:p>
+    <w:tbl>
+      <w:tblPr>
+        <w:tblStyle w:val="TableGrid"/>
+        <w:tblW w:w="0" w:type="auto"/>
+        <w:tblLook w:val="04A0" w:firstRow="1" w:lastRow="0" w:firstColumn="1" w:lastColumn="0" w:noHBand="0" w:noVBand="1"/>
+      </w:tblPr>
+      <w:tblGrid>
+        <w:gridCol w:w="2474"/>
+        <w:gridCol w:w="2583"/>
+        <w:gridCol w:w="2284"/>
+        <w:gridCol w:w="2009"/>
+      </w:tblGrid>
+      <w:tr>
+        <w:tc>
+          <w:tcPr>
+            <w:tcW w:w="2474" w:type="dxa"/>
+          </w:tcPr>
+          <w:p>
+            <w:pPr>
+              <w:tabs>
+                <w:tab w:val="left" w:pos="4954"/>
+              </w:tabs>
+            </w:pPr>
+            <w:r>
+              <w:t>Configuration SPI @ 40 MHz</w:t>
+            </w:r>
+          </w:p>
+        </w:tc>
+        <w:tc>
+          <w:tcPr>
+            <w:tcW w:w="2583" w:type="dxa"/>
+          </w:tcPr>
+          <w:p>
+            <w:pPr>
+              <w:tabs>
+                <w:tab w:val="left" w:pos="4954"/>
+              </w:tabs>
+            </w:pPr>
+            <w:r>
+              <w:t>40 Mbps (In implementation)</w:t>
+            </w:r>
+          </w:p>
+        </w:tc>
+        <w:tc>
+          <w:tcPr>
+            <w:tcW w:w="2284" w:type="dxa"/>
+          </w:tcPr>
+          <w:p>
+            <w:pPr>
+              <w:tabs>
+                <w:tab w:val="left" w:pos="4954"/>
+              </w:tabs>
+            </w:pPr>
+            <w:r>
+              <w:t xml:space="preserve">5 </w:t>
+            </w:r>
+            <w:proofErr w:type="spellStart"/>
+            <w:r>
+              <w:t>MBps</w:t>
+            </w:r>
+            <w:proofErr w:type="spellEnd"/>
+          </w:p>
+        </w:tc>
+        <w:tc>
+          <w:tcPr>
+            <w:tcW w:w="2009" w:type="dxa"/>
+          </w:tcPr>
+          <w:p>
+            <w:pPr>
+              <w:tabs>
+                <w:tab w:val="left" w:pos="4954"/>
+              </w:tabs>
+            </w:pPr>
+            <w:r>
+              <w:t>5KB per refresh cycle</w:t>
+            </w:r>
+          </w:p>
+        </w:tc>
+      </w:tr>
+      <w:tr>
+        <w:tc>
+          <w:tcPr>
+            <w:tcW w:w="2474" w:type="dxa"/>
+          </w:tcPr>
+          <w:p>
+            <w:pPr>
+              <w:tabs>
+                <w:tab w:val="left" w:pos="4954"/>
+              </w:tabs>
+            </w:pPr>
+            <w:r>
+              <w:t>Configuration SPI @ 80 MHz</w:t>
+            </w:r>
+          </w:p>
+        </w:tc>
+        <w:tc>
+          <w:tcPr>
+            <w:tcW w:w="2583" w:type="dxa"/>
+          </w:tcPr>
+          <w:p>
+            <w:pPr>
+              <w:tabs>
+                <w:tab w:val="left" w:pos="4954"/>
+              </w:tabs>
+            </w:pPr>
+            <w:r>
+              <w:t>80 Mbps (Not yet implemented but theoretically possible)</w:t>
+            </w:r>
+          </w:p>
+        </w:tc>
+        <w:tc>
+          <w:tcPr>
+            <w:tcW w:w="2284" w:type="dxa"/>
+          </w:tcPr>
+          <w:p>
+            <w:pPr>
+              <w:tabs>
+                <w:tab w:val="left" w:pos="4954"/>
+              </w:tabs>
+            </w:pPr>
+            <w:r>
+              <w:t xml:space="preserve">10 </w:t>
+            </w:r>
+            <w:proofErr w:type="spellStart"/>
+            <w:r>
+              <w:t>MBps</w:t>
+            </w:r>
+            <w:proofErr w:type="spellEnd"/>
+            <w:r>
+              <w:sym w:font="Wingdings" w:char="F0E0"/>
+            </w:r>
+          </w:p>
+        </w:tc>
+        <w:tc>
+          <w:tcPr>
+            <w:tcW w:w="2009" w:type="dxa"/>
+          </w:tcPr>
+          <w:p>
+            <w:pPr>
+              <w:tabs>
+                <w:tab w:val="left" w:pos="4954"/>
+              </w:tabs>
+            </w:pPr>
+            <w:r>
+              <w:t>10</w:t>
+            </w:r>
+            <w:r>
+              <w:t>KB</w:t>
+            </w:r>
+          </w:p>
+        </w:tc>
+      </w:tr>
+      <w:tr>
+        <w:tc>
+          <w:tcPr>
+            <w:tcW w:w="2474" w:type="dxa"/>
+          </w:tcPr>
+          <w:p>
+            <w:pPr>
+              <w:tabs>
+                <w:tab w:val="left" w:pos="4954"/>
+              </w:tabs>
+            </w:pPr>
+            <w:r>
+              <w:t>Configuration SQI @ 80 MHz</w:t>
+            </w:r>
+          </w:p>
+        </w:tc>
+        <w:tc>
+          <w:tcPr>
+            <w:tcW w:w="2583" w:type="dxa"/>
+          </w:tcPr>
+          <w:p>
+            <w:pPr>
+              <w:tabs>
+                <w:tab w:val="left" w:pos="4954"/>
+              </w:tabs>
+            </w:pPr>
+            <w:r>
+              <w:t>160 Mbps (Theoretically possible with hardware and PCB adjustments)</w:t>
+            </w:r>
+          </w:p>
+        </w:tc>
+        <w:tc>
+          <w:tcPr>
+            <w:tcW w:w="2284" w:type="dxa"/>
+          </w:tcPr>
+          <w:p>
+            <w:pPr>
+              <w:tabs>
+                <w:tab w:val="left" w:pos="4954"/>
+              </w:tabs>
+            </w:pPr>
+            <w:r>
+              <w:t xml:space="preserve">20 </w:t>
+            </w:r>
+            <w:proofErr w:type="spellStart"/>
+            <w:r>
+              <w:t>MBps</w:t>
+            </w:r>
+            <w:proofErr w:type="spellEnd"/>
+          </w:p>
+        </w:tc>
+        <w:tc>
+          <w:tcPr>
+            <w:tcW w:w="2009" w:type="dxa"/>
+          </w:tcPr>
+          <w:p>
+            <w:pPr>
+              <w:tabs>
+                <w:tab w:val="left" w:pos="4954"/>
+              </w:tabs>
+            </w:pPr>
+            <w:r>
+              <w:t>5</w:t>
+            </w:r>
+            <w:r>
+              <w:t>0</w:t>
+            </w:r>
+            <w:bookmarkStart w:id="4" w:name="_GoBack"/>
+            <w:bookmarkEnd w:id="4"/>
+            <w:r>
+              <w:t>KB</w:t>
+            </w:r>
+          </w:p>
+        </w:tc>
+      </w:tr>
+    </w:tbl>
+    <w:p>
+      <w:pPr>
+        <w:tabs>
+          <w:tab w:val="left" w:pos="4954"/>
+        </w:tabs>
+      </w:pPr>
+    </w:p>
     <w:sectPr>
       <w:pgSz w:w="12240" w:h="15840"/>
       <w:pgMar w:top="1440" w:right="1440" w:bottom="1440" w:left="1440" w:header="720" w:footer="720" w:gutter="0"/>
@@ -1137,7 +1852,7 @@
 </file>
 
 <file path=word/comments.xml><?xml version="1.0" encoding="utf-8"?>
-<w:comments xmlns:wpc="http://schemas.microsoft.com/office/word/2010/wordprocessingCanvas" xmlns:cx="http://schemas.microsoft.com/office/drawing/2014/chartex" xmlns:cx1="http://schemas.microsoft.com/office/drawing/2015/9/8/chartex" xmlns:cx2="http://schemas.microsoft.com/office/drawing/2015/10/21/chartex" xmlns:cx3="http://schemas.microsoft.com/office/drawing/2016/5/9/chartex" xmlns:cx4="http://schemas.microsoft.com/office/drawing/2016/5/10/chartex" xmlns:cx5="http://schemas.microsoft.com/office/drawing/2016/5/11/chartex" xmlns:cx6="http://schemas.microsoft.com/office/drawing/2016/5/12/chartex" xmlns:cx7="http://schemas.microsoft.com/office/drawing/2016/5/13/chartex" xmlns:cx8="http://schemas.microsoft.com/office/drawing/2016/5/14/chartex" xmlns:mc="http://schemas.openxmlformats.org/markup-compatibility/2006" xmlns:aink="http://schemas.microsoft.com/office/drawing/2016/ink" xmlns:am3d="http://schemas.microsoft.com/office/drawing/2017/model3d" xmlns:o="urn:schemas-microsoft-com:office:office" xmlns:r="http://schemas.openxmlformats.org/officeDocument/2006/relationships" xmlns:m="http://schemas.openxmlformats.org/officeDocument/2006/math" xmlns:v="urn:schemas-microsoft-com:vml" xmlns:wp14="http://schemas.microsoft.com/office/word/2010/wordprocessingDrawing" xmlns:wp="http://schemas.openxmlformats.org/drawingml/2006/wordprocessingDrawing" xmlns:w10="urn:schemas-microsoft-com:office:word" xmlns:w="http://schemas.openxmlformats.org/wordprocessingml/2006/main" xmlns:w14="http://schemas.microsoft.com/office/word/2010/wordml" xmlns:w15="http://schemas.microsoft.com/office/word/2012/wordml" xmlns:w16cex="http://schemas.microsoft.com/office/word/2018/wordml/cex" xmlns:w16cid="http://schemas.microsoft.com/office/word/2016/wordml/cid" xmlns:w16="http://schemas.microsoft.com/office/word/2018/wordml" xmlns:w16se="http://schemas.microsoft.com/office/word/2015/wordml/symex" xmlns:wpg="http://schemas.microsoft.com/office/word/2010/wordprocessingGroup" xmlns:wpi="http://schemas.microsoft.com/office/word/2010/wordprocessingInk" xmlns:wne="http://schemas.microsoft.com/office/word/2006/wordml" xmlns:wps="http://schemas.microsoft.com/office/word/2010/wordprocessingShape" mc:Ignorable="w14 w15 w16se w16cid w16 w16cex wp14">
+<w:comments xmlns:wpc="http://schemas.microsoft.com/office/word/2010/wordprocessingCanvas" xmlns:mc="http://schemas.openxmlformats.org/markup-compatibility/2006" xmlns:o="urn:schemas-microsoft-com:office:office" xmlns:r="http://schemas.openxmlformats.org/officeDocument/2006/relationships" xmlns:m="http://schemas.openxmlformats.org/officeDocument/2006/math" xmlns:v="urn:schemas-microsoft-com:vml" xmlns:wp14="http://schemas.microsoft.com/office/word/2010/wordprocessingDrawing" xmlns:wp="http://schemas.openxmlformats.org/drawingml/2006/wordprocessingDrawing" xmlns:w10="urn:schemas-microsoft-com:office:word" xmlns:w="http://schemas.openxmlformats.org/wordprocessingml/2006/main" xmlns:w14="http://schemas.microsoft.com/office/word/2010/wordml" xmlns:w15="http://schemas.microsoft.com/office/word/2012/wordml" xmlns:wpg="http://schemas.microsoft.com/office/word/2010/wordprocessingGroup" xmlns:wpi="http://schemas.microsoft.com/office/word/2010/wordprocessingInk" xmlns:wne="http://schemas.microsoft.com/office/word/2006/wordml" xmlns:wps="http://schemas.microsoft.com/office/word/2010/wordprocessingShape" mc:Ignorable="w14 w15 wp14">
   <w:comment w:id="0" w:author="Carlos Reyes" w:date="2020-05-14T17:19:00Z" w:initials="CR">
     <w:p>
       <w:pPr>
@@ -1155,6 +1870,30 @@
       <w:r>
         <w:br/>
         <w:t>Should it be implemented a ST-Link line?</w:t>
+      </w:r>
+    </w:p>
+  </w:comment>
+  <w:comment w:id="3" w:author="JC" w:date="2020-06-09T23:29:00Z" w:initials="J">
+    <w:p>
+      <w:pPr>
+        <w:pStyle w:val="CommentText"/>
+      </w:pPr>
+      <w:r>
+        <w:rPr>
+          <w:rStyle w:val="CommentReference"/>
+        </w:rPr>
+        <w:annotationRef/>
+      </w:r>
+      <w:r>
+        <w:t>What is the application of Isochronous?</w:t>
+      </w:r>
+    </w:p>
+    <w:p>
+      <w:pPr>
+        <w:pStyle w:val="CommentText"/>
+      </w:pPr>
+      <w:r>
+        <w:t>What does It mean to have Isochronous communication?</w:t>
       </w:r>
     </w:p>
   </w:comment>
@@ -1162,8 +1901,9 @@
 </file>
 
 <file path=word/commentsExtended.xml><?xml version="1.0" encoding="utf-8"?>
-<w15:commentsEx xmlns:wpc="http://schemas.microsoft.com/office/word/2010/wordprocessingCanvas" xmlns:cx="http://schemas.microsoft.com/office/drawing/2014/chartex" xmlns:cx1="http://schemas.microsoft.com/office/drawing/2015/9/8/chartex" xmlns:cx2="http://schemas.microsoft.com/office/drawing/2015/10/21/chartex" xmlns:cx3="http://schemas.microsoft.com/office/drawing/2016/5/9/chartex" xmlns:cx4="http://schemas.microsoft.com/office/drawing/2016/5/10/chartex" xmlns:cx5="http://schemas.microsoft.com/office/drawing/2016/5/11/chartex" xmlns:cx6="http://schemas.microsoft.com/office/drawing/2016/5/12/chartex" xmlns:cx7="http://schemas.microsoft.com/office/drawing/2016/5/13/chartex" xmlns:cx8="http://schemas.microsoft.com/office/drawing/2016/5/14/chartex" xmlns:mc="http://schemas.openxmlformats.org/markup-compatibility/2006" xmlns:aink="http://schemas.microsoft.com/office/drawing/2016/ink" xmlns:am3d="http://schemas.microsoft.com/office/drawing/2017/model3d" xmlns:o="urn:schemas-microsoft-com:office:office" xmlns:r="http://schemas.openxmlformats.org/officeDocument/2006/relationships" xmlns:m="http://schemas.openxmlformats.org/officeDocument/2006/math" xmlns:v="urn:schemas-microsoft-com:vml" xmlns:wp14="http://schemas.microsoft.com/office/word/2010/wordprocessingDrawing" xmlns:wp="http://schemas.openxmlformats.org/drawingml/2006/wordprocessingDrawing" xmlns:w10="urn:schemas-microsoft-com:office:word" xmlns:w="http://schemas.openxmlformats.org/wordprocessingml/2006/main" xmlns:w14="http://schemas.microsoft.com/office/word/2010/wordml" xmlns:w15="http://schemas.microsoft.com/office/word/2012/wordml" xmlns:w16cex="http://schemas.microsoft.com/office/word/2018/wordml/cex" xmlns:w16cid="http://schemas.microsoft.com/office/word/2016/wordml/cid" xmlns:w16="http://schemas.microsoft.com/office/word/2018/wordml" xmlns:w16se="http://schemas.microsoft.com/office/word/2015/wordml/symex" xmlns:wpg="http://schemas.microsoft.com/office/word/2010/wordprocessingGroup" xmlns:wpi="http://schemas.microsoft.com/office/word/2010/wordprocessingInk" xmlns:wne="http://schemas.microsoft.com/office/word/2006/wordml" xmlns:wps="http://schemas.microsoft.com/office/word/2010/wordprocessingShape" mc:Ignorable="w14 w15 w16se w16cid w16 w16cex wp14">
+<w15:commentsEx xmlns:wpc="http://schemas.microsoft.com/office/word/2010/wordprocessingCanvas" xmlns:mc="http://schemas.openxmlformats.org/markup-compatibility/2006" xmlns:o="urn:schemas-microsoft-com:office:office" xmlns:r="http://schemas.openxmlformats.org/officeDocument/2006/relationships" xmlns:m="http://schemas.openxmlformats.org/officeDocument/2006/math" xmlns:v="urn:schemas-microsoft-com:vml" xmlns:wp14="http://schemas.microsoft.com/office/word/2010/wordprocessingDrawing" xmlns:wp="http://schemas.openxmlformats.org/drawingml/2006/wordprocessingDrawing" xmlns:w10="urn:schemas-microsoft-com:office:word" xmlns:w="http://schemas.openxmlformats.org/wordprocessingml/2006/main" xmlns:w14="http://schemas.microsoft.com/office/word/2010/wordml" xmlns:w15="http://schemas.microsoft.com/office/word/2012/wordml" xmlns:wpg="http://schemas.microsoft.com/office/word/2010/wordprocessingGroup" xmlns:wpi="http://schemas.microsoft.com/office/word/2010/wordprocessingInk" xmlns:wne="http://schemas.microsoft.com/office/word/2006/wordml" xmlns:wps="http://schemas.microsoft.com/office/word/2010/wordprocessingShape" mc:Ignorable="w14 w15 wp14">
   <w15:commentEx w15:paraId="60CBEB01" w15:done="0"/>
+  <w15:commentEx w15:paraId="60A52324" w15:done="0"/>
 </w15:commentsEx>
 </file>
 
@@ -1174,15 +1914,18 @@
 </file>
 
 <file path=word/people.xml><?xml version="1.0" encoding="utf-8"?>
-<w15:people xmlns:wpc="http://schemas.microsoft.com/office/word/2010/wordprocessingCanvas" xmlns:cx="http://schemas.microsoft.com/office/drawing/2014/chartex" xmlns:cx1="http://schemas.microsoft.com/office/drawing/2015/9/8/chartex" xmlns:cx2="http://schemas.microsoft.com/office/drawing/2015/10/21/chartex" xmlns:cx3="http://schemas.microsoft.com/office/drawing/2016/5/9/chartex" xmlns:cx4="http://schemas.microsoft.com/office/drawing/2016/5/10/chartex" xmlns:cx5="http://schemas.microsoft.com/office/drawing/2016/5/11/chartex" xmlns:cx6="http://schemas.microsoft.com/office/drawing/2016/5/12/chartex" xmlns:cx7="http://schemas.microsoft.com/office/drawing/2016/5/13/chartex" xmlns:cx8="http://schemas.microsoft.com/office/drawing/2016/5/14/chartex" xmlns:mc="http://schemas.openxmlformats.org/markup-compatibility/2006" xmlns:aink="http://schemas.microsoft.com/office/drawing/2016/ink" xmlns:am3d="http://schemas.microsoft.com/office/drawing/2017/model3d" xmlns:o="urn:schemas-microsoft-com:office:office" xmlns:r="http://schemas.openxmlformats.org/officeDocument/2006/relationships" xmlns:m="http://schemas.openxmlformats.org/officeDocument/2006/math" xmlns:v="urn:schemas-microsoft-com:vml" xmlns:wp14="http://schemas.microsoft.com/office/word/2010/wordprocessingDrawing" xmlns:wp="http://schemas.openxmlformats.org/drawingml/2006/wordprocessingDrawing" xmlns:w10="urn:schemas-microsoft-com:office:word" xmlns:w="http://schemas.openxmlformats.org/wordprocessingml/2006/main" xmlns:w14="http://schemas.microsoft.com/office/word/2010/wordml" xmlns:w15="http://schemas.microsoft.com/office/word/2012/wordml" xmlns:w16cex="http://schemas.microsoft.com/office/word/2018/wordml/cex" xmlns:w16cid="http://schemas.microsoft.com/office/word/2016/wordml/cid" xmlns:w16="http://schemas.microsoft.com/office/word/2018/wordml" xmlns:w16se="http://schemas.microsoft.com/office/word/2015/wordml/symex" xmlns:wpg="http://schemas.microsoft.com/office/word/2010/wordprocessingGroup" xmlns:wpi="http://schemas.microsoft.com/office/word/2010/wordprocessingInk" xmlns:wne="http://schemas.microsoft.com/office/word/2006/wordml" xmlns:wps="http://schemas.microsoft.com/office/word/2010/wordprocessingShape" mc:Ignorable="w14 w15 w16se w16cid w16 w16cex wp14">
+<w15:people xmlns:wpc="http://schemas.microsoft.com/office/word/2010/wordprocessingCanvas" xmlns:mc="http://schemas.openxmlformats.org/markup-compatibility/2006" xmlns:o="urn:schemas-microsoft-com:office:office" xmlns:r="http://schemas.openxmlformats.org/officeDocument/2006/relationships" xmlns:m="http://schemas.openxmlformats.org/officeDocument/2006/math" xmlns:v="urn:schemas-microsoft-com:vml" xmlns:wp14="http://schemas.microsoft.com/office/word/2010/wordprocessingDrawing" xmlns:wp="http://schemas.openxmlformats.org/drawingml/2006/wordprocessingDrawing" xmlns:w10="urn:schemas-microsoft-com:office:word" xmlns:w="http://schemas.openxmlformats.org/wordprocessingml/2006/main" xmlns:w14="http://schemas.microsoft.com/office/word/2010/wordml" xmlns:w15="http://schemas.microsoft.com/office/word/2012/wordml" xmlns:wpg="http://schemas.microsoft.com/office/word/2010/wordprocessingGroup" xmlns:wpi="http://schemas.microsoft.com/office/word/2010/wordprocessingInk" xmlns:wne="http://schemas.microsoft.com/office/word/2006/wordml" xmlns:wps="http://schemas.microsoft.com/office/word/2010/wordprocessingShape" mc:Ignorable="w14 w15 wp14">
   <w15:person w15:author="Carlos Reyes">
     <w15:presenceInfo w15:providerId="AD" w15:userId="S::carlos.reyes@hansrobot.de::9ff7e821-6406-4270-b42c-1ba105b6dfe2"/>
+  </w15:person>
+  <w15:person w15:author="JC">
+    <w15:presenceInfo w15:providerId="None" w15:userId="JC"/>
   </w15:person>
 </w15:people>
 </file>
 
 <file path=word/styles.xml><?xml version="1.0" encoding="utf-8"?>
-<w:styles xmlns:mc="http://schemas.openxmlformats.org/markup-compatibility/2006" xmlns:r="http://schemas.openxmlformats.org/officeDocument/2006/relationships" xmlns:w="http://schemas.openxmlformats.org/wordprocessingml/2006/main" xmlns:w14="http://schemas.microsoft.com/office/word/2010/wordml" xmlns:w15="http://schemas.microsoft.com/office/word/2012/wordml" xmlns:w16cex="http://schemas.microsoft.com/office/word/2018/wordml/cex" xmlns:w16cid="http://schemas.microsoft.com/office/word/2016/wordml/cid" xmlns:w16="http://schemas.microsoft.com/office/word/2018/wordml" xmlns:w16se="http://schemas.microsoft.com/office/word/2015/wordml/symex" mc:Ignorable="w14 w15 w16se w16cid w16 w16cex">
+<w:styles xmlns:mc="http://schemas.openxmlformats.org/markup-compatibility/2006" xmlns:r="http://schemas.openxmlformats.org/officeDocument/2006/relationships" xmlns:w="http://schemas.openxmlformats.org/wordprocessingml/2006/main" xmlns:w14="http://schemas.microsoft.com/office/word/2010/wordml" xmlns:w15="http://schemas.microsoft.com/office/word/2012/wordml" mc:Ignorable="w14 w15">
   <w:docDefaults>
     <w:rPrDefault>
       <w:rPr>
@@ -1198,7 +1941,7 @@
       </w:pPr>
     </w:pPrDefault>
   </w:docDefaults>
-  <w:latentStyles w:defLockedState="0" w:defUIPriority="99" w:defSemiHidden="0" w:defUnhideWhenUsed="0" w:defQFormat="0" w:count="376">
+  <w:latentStyles w:defLockedState="0" w:defUIPriority="99" w:defSemiHidden="0" w:defUnhideWhenUsed="0" w:defQFormat="0" w:count="371">
     <w:lsdException w:name="Normal" w:uiPriority="0" w:qFormat="1"/>
     <w:lsdException w:name="heading 1" w:uiPriority="9" w:qFormat="1"/>
     <w:lsdException w:name="heading 2" w:semiHidden="1" w:uiPriority="9" w:unhideWhenUsed="1" w:qFormat="1"/>
@@ -1570,15 +2313,53 @@
     <w:lsdException w:name="List Table 5 Dark Accent 6" w:uiPriority="50"/>
     <w:lsdException w:name="List Table 6 Colorful Accent 6" w:uiPriority="51"/>
     <w:lsdException w:name="List Table 7 Colorful Accent 6" w:uiPriority="52"/>
-    <w:lsdException w:name="Mention" w:semiHidden="1" w:unhideWhenUsed="1"/>
-    <w:lsdException w:name="Smart Hyperlink" w:semiHidden="1" w:unhideWhenUsed="1"/>
-    <w:lsdException w:name="Hashtag" w:semiHidden="1" w:unhideWhenUsed="1"/>
-    <w:lsdException w:name="Unresolved Mention" w:semiHidden="1" w:unhideWhenUsed="1"/>
-    <w:lsdException w:name="Smart Link" w:semiHidden="1" w:unhideWhenUsed="1"/>
   </w:latentStyles>
   <w:style w:type="paragraph" w:default="1" w:styleId="Normal">
     <w:name w:val="Normal"/>
     <w:qFormat/>
+  </w:style>
+  <w:style w:type="paragraph" w:styleId="Heading1">
+    <w:name w:val="heading 1"/>
+    <w:basedOn w:val="Normal"/>
+    <w:next w:val="Normal"/>
+    <w:link w:val="Heading1Char"/>
+    <w:uiPriority w:val="9"/>
+    <w:qFormat/>
+    <w:rsid w:val="00AC0413"/>
+    <w:pPr>
+      <w:keepNext/>
+      <w:keepLines/>
+      <w:spacing w:before="240" w:after="0"/>
+      <w:outlineLvl w:val="0"/>
+    </w:pPr>
+    <w:rPr>
+      <w:rFonts w:asciiTheme="majorHAnsi" w:eastAsiaTheme="majorEastAsia" w:hAnsiTheme="majorHAnsi" w:cstheme="majorBidi"/>
+      <w:color w:val="2F5496" w:themeColor="accent1" w:themeShade="BF"/>
+      <w:sz w:val="32"/>
+      <w:szCs w:val="32"/>
+    </w:rPr>
+  </w:style>
+  <w:style w:type="paragraph" w:styleId="Heading2">
+    <w:name w:val="heading 2"/>
+    <w:basedOn w:val="Normal"/>
+    <w:next w:val="Normal"/>
+    <w:link w:val="Heading2Char"/>
+    <w:uiPriority w:val="9"/>
+    <w:unhideWhenUsed/>
+    <w:qFormat/>
+    <w:rsid w:val="00456815"/>
+    <w:pPr>
+      <w:keepNext/>
+      <w:keepLines/>
+      <w:spacing w:before="40" w:after="0"/>
+      <w:outlineLvl w:val="1"/>
+    </w:pPr>
+    <w:rPr>
+      <w:rFonts w:asciiTheme="majorHAnsi" w:eastAsiaTheme="majorEastAsia" w:hAnsiTheme="majorHAnsi" w:cstheme="majorBidi"/>
+      <w:color w:val="2F5496" w:themeColor="accent1" w:themeShade="BF"/>
+      <w:sz w:val="26"/>
+      <w:szCs w:val="26"/>
+    </w:rPr>
   </w:style>
   <w:style w:type="character" w:default="1" w:styleId="DefaultParagraphFont">
     <w:name w:val="Default Paragraph Font"/>
@@ -1616,6 +2397,7 @@
       <w:spacing w:after="0" w:line="240" w:lineRule="auto"/>
     </w:pPr>
     <w:tblPr>
+      <w:tblInd w:w="0" w:type="dxa"/>
       <w:tblBorders>
         <w:top w:val="single" w:sz="4" w:space="0" w:color="auto"/>
         <w:left w:val="single" w:sz="4" w:space="0" w:color="auto"/>
@@ -1624,6 +2406,12 @@
         <w:insideH w:val="single" w:sz="4" w:space="0" w:color="auto"/>
         <w:insideV w:val="single" w:sz="4" w:space="0" w:color="auto"/>
       </w:tblBorders>
+      <w:tblCellMar>
+        <w:top w:w="0" w:type="dxa"/>
+        <w:left w:w="108" w:type="dxa"/>
+        <w:bottom w:w="0" w:type="dxa"/>
+        <w:right w:w="108" w:type="dxa"/>
+      </w:tblCellMar>
     </w:tblPr>
   </w:style>
   <w:style w:type="character" w:styleId="CommentReference">
@@ -1722,6 +2510,51 @@
       <w:rFonts w:ascii="Segoe UI" w:hAnsi="Segoe UI" w:cs="Segoe UI"/>
       <w:sz w:val="18"/>
       <w:szCs w:val="18"/>
+    </w:rPr>
+  </w:style>
+  <w:style w:type="character" w:customStyle="1" w:styleId="Heading1Char">
+    <w:name w:val="Heading 1 Char"/>
+    <w:basedOn w:val="DefaultParagraphFont"/>
+    <w:link w:val="Heading1"/>
+    <w:uiPriority w:val="9"/>
+    <w:rsid w:val="00AC0413"/>
+    <w:rPr>
+      <w:rFonts w:asciiTheme="majorHAnsi" w:eastAsiaTheme="majorEastAsia" w:hAnsiTheme="majorHAnsi" w:cstheme="majorBidi"/>
+      <w:color w:val="2F5496" w:themeColor="accent1" w:themeShade="BF"/>
+      <w:sz w:val="32"/>
+      <w:szCs w:val="32"/>
+    </w:rPr>
+  </w:style>
+  <w:style w:type="paragraph" w:styleId="Caption">
+    <w:name w:val="caption"/>
+    <w:basedOn w:val="Normal"/>
+    <w:next w:val="Normal"/>
+    <w:uiPriority w:val="35"/>
+    <w:unhideWhenUsed/>
+    <w:qFormat/>
+    <w:rsid w:val="00AC0413"/>
+    <w:pPr>
+      <w:spacing w:after="200" w:line="240" w:lineRule="auto"/>
+    </w:pPr>
+    <w:rPr>
+      <w:i/>
+      <w:iCs/>
+      <w:color w:val="44546A" w:themeColor="text2"/>
+      <w:sz w:val="18"/>
+      <w:szCs w:val="18"/>
+    </w:rPr>
+  </w:style>
+  <w:style w:type="character" w:customStyle="1" w:styleId="Heading2Char">
+    <w:name w:val="Heading 2 Char"/>
+    <w:basedOn w:val="DefaultParagraphFont"/>
+    <w:link w:val="Heading2"/>
+    <w:uiPriority w:val="9"/>
+    <w:rsid w:val="00456815"/>
+    <w:rPr>
+      <w:rFonts w:asciiTheme="majorHAnsi" w:eastAsiaTheme="majorEastAsia" w:hAnsiTheme="majorHAnsi" w:cstheme="majorBidi"/>
+      <w:color w:val="2F5496" w:themeColor="accent1" w:themeShade="BF"/>
+      <w:sz w:val="26"/>
+      <w:szCs w:val="26"/>
     </w:rPr>
   </w:style>
 </w:styles>
@@ -2027,7 +2860,7 @@
 </file>
 
 <file path=customXml/itemProps1.xml><?xml version="1.0" encoding="utf-8"?>
-<ds:datastoreItem xmlns:ds="http://schemas.openxmlformats.org/officeDocument/2006/customXml" ds:itemID="{02083FEF-4300-4231-92BF-CC0FF03AA13A}">
+<ds:datastoreItem xmlns:ds="http://schemas.openxmlformats.org/officeDocument/2006/customXml" ds:itemID="{C8D1C795-123C-4F39-92C4-D781754ECF73}">
   <ds:schemaRefs>
     <ds:schemaRef ds:uri="http://schemas.openxmlformats.org/officeDocument/2006/bibliography"/>
   </ds:schemaRefs>

</xml_diff>

<commit_message>
this has comments about the WS2812 adaptation
</commit_message>
<xml_diff>
--- a/03_Documentation/Technical Specifications - Draft.docx
+++ b/03_Documentation/Technical Specifications - Draft.docx
@@ -1,6 +1,6 @@
 
 <file path=word/document.xml><?xml version="1.0" encoding="utf-8"?>
-<w:document xmlns:wpc="http://schemas.microsoft.com/office/word/2010/wordprocessingCanvas" xmlns:mc="http://schemas.openxmlformats.org/markup-compatibility/2006" xmlns:o="urn:schemas-microsoft-com:office:office" xmlns:r="http://schemas.openxmlformats.org/officeDocument/2006/relationships" xmlns:m="http://schemas.openxmlformats.org/officeDocument/2006/math" xmlns:v="urn:schemas-microsoft-com:vml" xmlns:wp14="http://schemas.microsoft.com/office/word/2010/wordprocessingDrawing" xmlns:wp="http://schemas.openxmlformats.org/drawingml/2006/wordprocessingDrawing" xmlns:w10="urn:schemas-microsoft-com:office:word" xmlns:w="http://schemas.openxmlformats.org/wordprocessingml/2006/main" xmlns:w14="http://schemas.microsoft.com/office/word/2010/wordml" xmlns:w15="http://schemas.microsoft.com/office/word/2012/wordml" xmlns:wpg="http://schemas.microsoft.com/office/word/2010/wordprocessingGroup" xmlns:wpi="http://schemas.microsoft.com/office/word/2010/wordprocessingInk" xmlns:wne="http://schemas.microsoft.com/office/word/2006/wordml" xmlns:wps="http://schemas.microsoft.com/office/word/2010/wordprocessingShape" mc:Ignorable="w14 w15 wp14">
+<w:document xmlns:wpc="http://schemas.microsoft.com/office/word/2010/wordprocessingCanvas" xmlns:cx="http://schemas.microsoft.com/office/drawing/2014/chartex" xmlns:cx1="http://schemas.microsoft.com/office/drawing/2015/9/8/chartex" xmlns:cx2="http://schemas.microsoft.com/office/drawing/2015/10/21/chartex" xmlns:cx3="http://schemas.microsoft.com/office/drawing/2016/5/9/chartex" xmlns:cx4="http://schemas.microsoft.com/office/drawing/2016/5/10/chartex" xmlns:cx5="http://schemas.microsoft.com/office/drawing/2016/5/11/chartex" xmlns:cx6="http://schemas.microsoft.com/office/drawing/2016/5/12/chartex" xmlns:cx7="http://schemas.microsoft.com/office/drawing/2016/5/13/chartex" xmlns:cx8="http://schemas.microsoft.com/office/drawing/2016/5/14/chartex" xmlns:mc="http://schemas.openxmlformats.org/markup-compatibility/2006" xmlns:aink="http://schemas.microsoft.com/office/drawing/2016/ink" xmlns:am3d="http://schemas.microsoft.com/office/drawing/2017/model3d" xmlns:o="urn:schemas-microsoft-com:office:office" xmlns:r="http://schemas.openxmlformats.org/officeDocument/2006/relationships" xmlns:m="http://schemas.openxmlformats.org/officeDocument/2006/math" xmlns:v="urn:schemas-microsoft-com:vml" xmlns:wp14="http://schemas.microsoft.com/office/word/2010/wordprocessingDrawing" xmlns:wp="http://schemas.openxmlformats.org/drawingml/2006/wordprocessingDrawing" xmlns:w10="urn:schemas-microsoft-com:office:word" xmlns:w="http://schemas.openxmlformats.org/wordprocessingml/2006/main" xmlns:w14="http://schemas.microsoft.com/office/word/2010/wordml" xmlns:w15="http://schemas.microsoft.com/office/word/2012/wordml" xmlns:w16cex="http://schemas.microsoft.com/office/word/2018/wordml/cex" xmlns:w16cid="http://schemas.microsoft.com/office/word/2016/wordml/cid" xmlns:w16="http://schemas.microsoft.com/office/word/2018/wordml" xmlns:w16se="http://schemas.microsoft.com/office/word/2015/wordml/symex" xmlns:wpg="http://schemas.microsoft.com/office/word/2010/wordprocessingGroup" xmlns:wpi="http://schemas.microsoft.com/office/word/2010/wordprocessingInk" xmlns:wne="http://schemas.microsoft.com/office/word/2006/wordml" xmlns:wps="http://schemas.microsoft.com/office/word/2010/wordprocessingShape" mc:Ignorable="w14 w15 w16se w16cid w16 w16cex wp14">
   <w:body>
     <w:p>
       <w:pPr>
@@ -469,13 +469,8 @@
             <w:tcW w:w="2017" w:type="dxa"/>
           </w:tcPr>
           <w:p>
-            <w:proofErr w:type="spellStart"/>
-            <w:r>
-              <w:t>EtherCAT</w:t>
-            </w:r>
-            <w:proofErr w:type="spellEnd"/>
-            <w:r>
-              <w:t xml:space="preserve"> and IMU external boards</w:t>
+            <w:r>
+              <w:t>EtherCAT and IMU external boards</w:t>
             </w:r>
           </w:p>
         </w:tc>
@@ -675,15 +670,7 @@
           </w:tcPr>
           <w:p>
             <w:r>
-              <w:t xml:space="preserve">144pin </w:t>
-            </w:r>
-            <w:proofErr w:type="spellStart"/>
-            <w:r>
-              <w:t>mcu</w:t>
-            </w:r>
-            <w:proofErr w:type="spellEnd"/>
-            <w:r>
-              <w:t xml:space="preserve"> without LAN9252 in first version</w:t>
+              <w:t>144pin mcu without LAN9252 in first version</w:t>
             </w:r>
           </w:p>
         </w:tc>
@@ -1102,23 +1089,33 @@
             <v:path o:extrusionok="f" gradientshapeok="t" o:connecttype="rect"/>
             <o:lock v:ext="edit" aspectratio="t"/>
           </v:shapetype>
-          <v:shape id="_x0000_i1025" type="#_x0000_t75" style="width:316.8pt;height:302.4pt" o:ole="">
-            <v:imagedata r:id="rId7" o:title=""/>
+          <v:shape id="_x0000_i1025" type="#_x0000_t75" style="width:316.5pt;height:302.5pt" o:ole="">
+            <v:imagedata r:id="rId8" o:title=""/>
           </v:shape>
-          <o:OLEObject Type="Embed" ProgID="Excel.Sheet.12" ShapeID="_x0000_i1025" DrawAspect="Content" ObjectID="_1653252670" r:id="rId8"/>
+          <o:OLEObject Type="Embed" ProgID="Excel.Sheet.12" ShapeID="_x0000_i1025" DrawAspect="Content" ObjectID="_1653319031" r:id="rId9"/>
         </w:object>
       </w:r>
     </w:p>
     <w:p/>
+    <w:p>
+      <w:r>
+        <w:t>Last update of the MCU Pins distribution</w:t>
+      </w:r>
+    </w:p>
+    <w:p>
+      <w:r>
+        <w:t xml:space="preserve">2020.06.10 After creating the SM within the branch for LED control. </w:t>
+      </w:r>
+    </w:p>
     <w:bookmarkStart w:id="2" w:name="_MON_1650976936"/>
     <w:bookmarkEnd w:id="2"/>
     <w:p>
       <w:r>
-        <w:object w:dxaOrig="11065" w:dyaOrig="12832" w14:anchorId="677DD31B">
-          <v:shape id="_x0000_i1026" type="#_x0000_t75" style="width:411.1pt;height:578.15pt" o:ole="">
-            <v:imagedata r:id="rId9" o:title=""/>
+        <w:object w:dxaOrig="10954" w:dyaOrig="12506" w14:anchorId="677DD31B">
+          <v:shape id="_x0000_i1035" type="#_x0000_t75" style="width:407pt;height:563.5pt" o:ole="">
+            <v:imagedata r:id="rId10" o:title=""/>
           </v:shape>
-          <o:OLEObject Type="Embed" ProgID="Excel.Sheet.12" ShapeID="_x0000_i1026" DrawAspect="Content" ObjectID="_1653252671" r:id="rId10"/>
+          <o:OLEObject Type="Embed" ProgID="Excel.Sheet.12" ShapeID="_x0000_i1035" DrawAspect="Content" ObjectID="_1653319032" r:id="rId11"/>
         </w:object>
       </w:r>
     </w:p>
@@ -1126,41 +1123,96 @@
       <w:pPr>
         <w:pStyle w:val="Heading1"/>
       </w:pPr>
-      <w:r>
-        <w:t>Timing Specifications</w:t>
-      </w:r>
     </w:p>
     <w:p>
-      <w:r>
-        <w:t>Timing specifications were not given at the beginning; nevertheless, the following data may give a guideline.</w:t>
+      <w:pPr>
+        <w:pStyle w:val="Heading1"/>
+      </w:pPr>
+      <w:r>
+        <w:t>Timing Specifications</w:t>
       </w:r>
     </w:p>
     <w:p>
       <w:r>
-        <w:lastRenderedPageBreak/>
-        <w:t>RT-Communication for factory automation and motion control according to PROFINET Documentation:</w:t>
+        <w:t xml:space="preserve">Timing specifications were not given at the beginning; nevertheless, the following data may </w:t>
+      </w:r>
+      <w:r>
+        <w:t>provide</w:t>
+      </w:r>
+      <w:r>
+        <w:t xml:space="preserve"> a guideline.</w:t>
       </w:r>
     </w:p>
     <w:p>
       <w:r>
-        <w:t>Refresh cycles</w:t>
+        <w:t>RT-Communication for factory automation and motion control according to PROFINET Documentation:</w:t>
       </w:r>
     </w:p>
-    <w:p>
-      <w:r>
-        <w:t xml:space="preserve">Factory automation 5-10 </w:t>
-      </w:r>
-      <w:proofErr w:type="spellStart"/>
-      <w:r>
-        <w:t>ms</w:t>
-      </w:r>
-      <w:proofErr w:type="spellEnd"/>
-    </w:p>
-    <w:p>
-      <w:r>
-        <w:t>Motion Control 1ms, Jitter &lt;1us</w:t>
-      </w:r>
-    </w:p>
+    <w:tbl>
+      <w:tblPr>
+        <w:tblStyle w:val="TableGrid"/>
+        <w:tblW w:w="0" w:type="auto"/>
+        <w:tblLook w:val="04A0" w:firstRow="1" w:lastRow="0" w:firstColumn="1" w:lastColumn="0" w:noHBand="0" w:noVBand="1"/>
+      </w:tblPr>
+      <w:tblGrid>
+        <w:gridCol w:w="4675"/>
+        <w:gridCol w:w="4675"/>
+      </w:tblGrid>
+      <w:tr>
+        <w:tc>
+          <w:tcPr>
+            <w:tcW w:w="4675" w:type="dxa"/>
+          </w:tcPr>
+          <w:p>
+            <w:r>
+              <w:t>Refresh cycles</w:t>
+            </w:r>
+          </w:p>
+        </w:tc>
+        <w:tc>
+          <w:tcPr>
+            <w:tcW w:w="4675" w:type="dxa"/>
+          </w:tcPr>
+          <w:p/>
+        </w:tc>
+      </w:tr>
+      <w:tr>
+        <w:tc>
+          <w:tcPr>
+            <w:tcW w:w="4675" w:type="dxa"/>
+          </w:tcPr>
+          <w:p>
+            <w:r>
+              <w:t>Factory automation 5-10 ms</w:t>
+            </w:r>
+          </w:p>
+        </w:tc>
+        <w:tc>
+          <w:tcPr>
+            <w:tcW w:w="4675" w:type="dxa"/>
+          </w:tcPr>
+          <w:p/>
+        </w:tc>
+      </w:tr>
+      <w:tr>
+        <w:tc>
+          <w:tcPr>
+            <w:tcW w:w="4675" w:type="dxa"/>
+          </w:tcPr>
+          <w:p>
+            <w:r>
+              <w:t>Motion Control 1ms, Jitter &lt;1us</w:t>
+            </w:r>
+          </w:p>
+        </w:tc>
+        <w:tc>
+          <w:tcPr>
+            <w:tcW w:w="4675" w:type="dxa"/>
+          </w:tcPr>
+          <w:p/>
+        </w:tc>
+      </w:tr>
+    </w:tbl>
     <w:p/>
     <w:p>
       <w:r>
@@ -1185,64 +1237,19 @@
       </w:r>
     </w:p>
     <w:p>
+      <w:pPr>
+        <w:ind w:left="720" w:hanging="720"/>
+        <w:jc w:val="center"/>
+      </w:pPr>
       <w:r>
         <w:rPr>
           <w:noProof/>
         </w:rPr>
         <w:drawing>
-          <wp:inline distT="0" distB="0" distL="0" distR="0" wp14:anchorId="549CCFF8" wp14:editId="4BF30319">
-            <wp:extent cx="5943600" cy="2798445"/>
-            <wp:effectExtent l="0" t="0" r="0" b="1905"/>
+          <wp:inline distT="0" distB="0" distL="0" distR="0" wp14:anchorId="549CCFF8" wp14:editId="4F5F6F9D">
+            <wp:extent cx="4136379" cy="1947545"/>
+            <wp:effectExtent l="0" t="0" r="0" b="0"/>
             <wp:docPr id="1" name="Picture 1"/>
-            <wp:cNvGraphicFramePr>
-              <a:graphicFrameLocks xmlns:a="http://schemas.openxmlformats.org/drawingml/2006/main" noChangeAspect="1"/>
-            </wp:cNvGraphicFramePr>
-            <a:graphic xmlns:a="http://schemas.openxmlformats.org/drawingml/2006/main">
-              <a:graphicData uri="http://schemas.openxmlformats.org/drawingml/2006/picture">
-                <pic:pic xmlns:pic="http://schemas.openxmlformats.org/drawingml/2006/picture">
-                  <pic:nvPicPr>
-                    <pic:cNvPr id="1" name=""/>
-                    <pic:cNvPicPr/>
-                  </pic:nvPicPr>
-                  <pic:blipFill>
-                    <a:blip r:embed="rId11"/>
-                    <a:stretch>
-                      <a:fillRect/>
-                    </a:stretch>
-                  </pic:blipFill>
-                  <pic:spPr>
-                    <a:xfrm>
-                      <a:off x="0" y="0"/>
-                      <a:ext cx="5943600" cy="2798445"/>
-                    </a:xfrm>
-                    <a:prstGeom prst="rect">
-                      <a:avLst/>
-                    </a:prstGeom>
-                  </pic:spPr>
-                </pic:pic>
-              </a:graphicData>
-            </a:graphic>
-          </wp:inline>
-        </w:drawing>
-      </w:r>
-      <w:r>
-        <w:t xml:space="preserve"> </w:t>
-      </w:r>
-    </w:p>
-    <w:p>
-      <w:pPr>
-        <w:keepNext/>
-      </w:pPr>
-      <w:r>
-        <w:rPr>
-          <w:noProof/>
-        </w:rPr>
-        <w:lastRenderedPageBreak/>
-        <w:drawing>
-          <wp:inline distT="0" distB="0" distL="0" distR="0" wp14:anchorId="7DCF7721" wp14:editId="2C83FE61">
-            <wp:extent cx="5943600" cy="4489450"/>
-            <wp:effectExtent l="0" t="0" r="0" b="6350"/>
-            <wp:docPr id="2" name="Picture 2"/>
             <wp:cNvGraphicFramePr>
               <a:graphicFrameLocks xmlns:a="http://schemas.openxmlformats.org/drawingml/2006/main" noChangeAspect="1"/>
             </wp:cNvGraphicFramePr>
@@ -1262,7 +1269,7 @@
                   <pic:spPr>
                     <a:xfrm>
                       <a:off x="0" y="0"/>
-                      <a:ext cx="5943600" cy="4489450"/>
+                      <a:ext cx="4164058" cy="1960577"/>
                     </a:xfrm>
                     <a:prstGeom prst="rect">
                       <a:avLst/>
@@ -1277,66 +1284,166 @@
     </w:p>
     <w:p>
       <w:pPr>
-        <w:pStyle w:val="Caption"/>
+        <w:keepNext/>
+        <w:jc w:val="center"/>
       </w:pPr>
       <w:r>
-        <w:t xml:space="preserve">Figure </w:t>
-      </w:r>
-      <w:fldSimple w:instr=" SEQ Figure \* ARABIC ">
-        <w:r>
-          <w:rPr>
-            <w:noProof/>
-          </w:rPr>
-          <w:t>1</w:t>
-        </w:r>
-      </w:fldSimple>
-      <w:r>
-        <w:t xml:space="preserve"> Distribution of refresh times</w:t>
+        <w:rPr>
+          <w:noProof/>
+        </w:rPr>
+        <w:drawing>
+          <wp:inline distT="0" distB="0" distL="0" distR="0" wp14:anchorId="7DCF7721" wp14:editId="67365F47">
+            <wp:extent cx="3648547" cy="2755900"/>
+            <wp:effectExtent l="0" t="0" r="9525" b="6350"/>
+            <wp:docPr id="2" name="Picture 2"/>
+            <wp:cNvGraphicFramePr>
+              <a:graphicFrameLocks xmlns:a="http://schemas.openxmlformats.org/drawingml/2006/main" noChangeAspect="1"/>
+            </wp:cNvGraphicFramePr>
+            <a:graphic xmlns:a="http://schemas.openxmlformats.org/drawingml/2006/main">
+              <a:graphicData uri="http://schemas.openxmlformats.org/drawingml/2006/picture">
+                <pic:pic xmlns:pic="http://schemas.openxmlformats.org/drawingml/2006/picture">
+                  <pic:nvPicPr>
+                    <pic:cNvPr id="1" name=""/>
+                    <pic:cNvPicPr/>
+                  </pic:nvPicPr>
+                  <pic:blipFill>
+                    <a:blip r:embed="rId13"/>
+                    <a:stretch>
+                      <a:fillRect/>
+                    </a:stretch>
+                  </pic:blipFill>
+                  <pic:spPr>
+                    <a:xfrm>
+                      <a:off x="0" y="0"/>
+                      <a:ext cx="3662405" cy="2766367"/>
+                    </a:xfrm>
+                    <a:prstGeom prst="rect">
+                      <a:avLst/>
+                    </a:prstGeom>
+                  </pic:spPr>
+                </pic:pic>
+              </a:graphicData>
+            </a:graphic>
+          </wp:inline>
+        </w:drawing>
       </w:r>
     </w:p>
     <w:p>
-      <w:r>
-        <w:t>Jitter</w:t>
-      </w:r>
+      <w:pPr>
+        <w:keepNext/>
+        <w:jc w:val="center"/>
+      </w:pPr>
     </w:p>
     <w:p>
-      <w:r>
-        <w:t xml:space="preserve">From </w:t>
-      </w:r>
-      <w:proofErr w:type="spellStart"/>
-      <w:r>
-        <w:t>EtherCAT</w:t>
-      </w:r>
-      <w:proofErr w:type="spellEnd"/>
-      <w:r>
-        <w:t xml:space="preserve"> Master </w:t>
-      </w:r>
-      <w:proofErr w:type="gramStart"/>
-      <w:r>
-        <w:t>controllers</w:t>
-      </w:r>
-      <w:proofErr w:type="gramEnd"/>
-      <w:r>
-        <w:t xml:space="preserve"> running on IPCs</w:t>
+      <w:pPr>
+        <w:pStyle w:val="Caption"/>
+        <w:jc w:val="center"/>
+      </w:pPr>
+      <w:r>
+        <w:t xml:space="preserve">Figure </w:t>
+      </w:r>
+      <w:r>
+        <w:fldChar w:fldCharType="begin"/>
+      </w:r>
+      <w:r>
+        <w:instrText xml:space="preserve"> SEQ Figure \* ARABIC </w:instrText>
+      </w:r>
+      <w:r>
+        <w:fldChar w:fldCharType="separate"/>
+      </w:r>
+      <w:r>
+        <w:rPr>
+          <w:noProof/>
+        </w:rPr>
+        <w:t>1</w:t>
+      </w:r>
+      <w:r>
+        <w:rPr>
+          <w:noProof/>
+        </w:rPr>
+        <w:fldChar w:fldCharType="end"/>
+      </w:r>
+      <w:r>
+        <w:t xml:space="preserve"> Distribution of refresh times</w:t>
       </w:r>
     </w:p>
     <w:p>
-      <w:r>
-        <w:t>Telegram System Updates up t0 50 us</w:t>
+      <w:pPr>
+        <w:pStyle w:val="Heading2"/>
+      </w:pPr>
+      <w:r>
+        <w:lastRenderedPageBreak/>
+        <w:t>Jitter</w:t>
       </w:r>
     </w:p>
     <w:p>
       <w:r>
-        <w:t>Jitter (dynamic compensation) only about 15 us</w:t>
+        <w:t>The following information was taken f</w:t>
+      </w:r>
+      <w:r>
+        <w:t>rom EtherCAT Master controllers running on IPCs</w:t>
+      </w:r>
+      <w:r>
+        <w:t>:</w:t>
+      </w:r>
+    </w:p>
+    <w:tbl>
+      <w:tblPr>
+        <w:tblStyle w:val="TableGrid"/>
+        <w:tblW w:w="0" w:type="auto"/>
+        <w:tblLook w:val="04A0" w:firstRow="1" w:lastRow="0" w:firstColumn="1" w:lastColumn="0" w:noHBand="0" w:noVBand="1"/>
+      </w:tblPr>
+      <w:tblGrid>
+        <w:gridCol w:w="4675"/>
+        <w:gridCol w:w="4675"/>
+      </w:tblGrid>
+      <w:tr>
+        <w:tc>
+          <w:tcPr>
+            <w:tcW w:w="4675" w:type="dxa"/>
+          </w:tcPr>
+          <w:p>
+            <w:r>
+              <w:t>Telegram System Updates up t0 50 us</w:t>
+            </w:r>
+          </w:p>
+        </w:tc>
+        <w:tc>
+          <w:tcPr>
+            <w:tcW w:w="4675" w:type="dxa"/>
+          </w:tcPr>
+          <w:p/>
+        </w:tc>
+      </w:tr>
+      <w:tr>
+        <w:tc>
+          <w:tcPr>
+            <w:tcW w:w="4675" w:type="dxa"/>
+          </w:tcPr>
+          <w:p>
+            <w:r>
+              <w:t>Jitter (dynamic compensation) only about 15 us</w:t>
+            </w:r>
+          </w:p>
+        </w:tc>
+        <w:tc>
+          <w:tcPr>
+            <w:tcW w:w="4675" w:type="dxa"/>
+          </w:tcPr>
+          <w:p/>
+        </w:tc>
+      </w:tr>
+    </w:tbl>
+    <w:p/>
+    <w:p>
+      <w:r>
+        <w:t>https://www.ethercat.org/en/products/16A27354739B4B03B7D42D0D9ADBC919.htm</w:t>
       </w:r>
     </w:p>
     <w:p>
       <w:r>
-        <w:t>https://www.ethercat.org/en/products/16A27354739B4B03B7D42D0D9ADBC919.htm</w:t>
-      </w:r>
-    </w:p>
-    <w:p/>
-    <w:p>
+        <w:t xml:space="preserve">Note: </w:t>
+      </w:r>
       <w:r>
         <w:t>IEEE 1588 describes the clock synchronization in some industrial applications and PROFINET is compatible with it.</w:t>
       </w:r>
@@ -1352,7 +1459,13 @@
     </w:p>
     <w:p>
       <w:r>
-        <w:t>The following numbers are just a draft of the amount of data.</w:t>
+        <w:t>The following numbers are just a draft of the amount of data</w:t>
+      </w:r>
+      <w:r>
+        <w:t xml:space="preserve"> that will be transferred from the MCU to the Industrial Network</w:t>
+      </w:r>
+      <w:r>
+        <w:t>.</w:t>
       </w:r>
     </w:p>
     <w:tbl>
@@ -1372,6 +1485,68 @@
             <w:tcW w:w="3391" w:type="dxa"/>
           </w:tcPr>
           <w:p>
+            <w:pPr>
+              <w:rPr>
+                <w:b/>
+                <w:bCs/>
+              </w:rPr>
+            </w:pPr>
+            <w:r>
+              <w:rPr>
+                <w:b/>
+                <w:bCs/>
+              </w:rPr>
+              <w:t>Submodule</w:t>
+            </w:r>
+          </w:p>
+        </w:tc>
+        <w:tc>
+          <w:tcPr>
+            <w:tcW w:w="3160" w:type="dxa"/>
+          </w:tcPr>
+          <w:p>
+            <w:pPr>
+              <w:rPr>
+                <w:b/>
+                <w:bCs/>
+              </w:rPr>
+            </w:pPr>
+            <w:r>
+              <w:rPr>
+                <w:b/>
+                <w:bCs/>
+              </w:rPr>
+              <w:t>Channels or variables</w:t>
+            </w:r>
+          </w:p>
+        </w:tc>
+        <w:tc>
+          <w:tcPr>
+            <w:tcW w:w="2799" w:type="dxa"/>
+          </w:tcPr>
+          <w:p>
+            <w:pPr>
+              <w:rPr>
+                <w:b/>
+                <w:bCs/>
+              </w:rPr>
+            </w:pPr>
+            <w:r>
+              <w:rPr>
+                <w:b/>
+                <w:bCs/>
+              </w:rPr>
+              <w:t>Approximation of bytes</w:t>
+            </w:r>
+          </w:p>
+        </w:tc>
+      </w:tr>
+      <w:tr>
+        <w:tc>
+          <w:tcPr>
+            <w:tcW w:w="3391" w:type="dxa"/>
+          </w:tcPr>
+          <w:p>
             <w:r>
               <w:t>Temperature data</w:t>
             </w:r>
@@ -1383,13 +1558,8 @@
           </w:tcPr>
           <w:p>
             <w:r>
-              <w:t xml:space="preserve">10 </w:t>
-            </w:r>
-            <w:proofErr w:type="spellStart"/>
-            <w:r>
-              <w:t>Chs</w:t>
-            </w:r>
-            <w:proofErr w:type="spellEnd"/>
+              <w:t>10 Chs</w:t>
+            </w:r>
           </w:p>
         </w:tc>
         <w:tc>
@@ -1398,7 +1568,12 @@
           </w:tcPr>
           <w:p>
             <w:r>
-              <w:t>Floats (4 Bytes) x 10 = 40 Bytes</w:t>
+              <w:t xml:space="preserve">Floats (4 Bytes) x 10 = </w:t>
+            </w:r>
+          </w:p>
+          <w:p>
+            <w:r>
+              <w:t>40 Bytes</w:t>
             </w:r>
           </w:p>
         </w:tc>
@@ -1409,14 +1584,8 @@
             <w:tcW w:w="3391" w:type="dxa"/>
           </w:tcPr>
           <w:p>
-            <w:proofErr w:type="spellStart"/>
-            <w:r>
-              <w:lastRenderedPageBreak/>
-              <w:t>Biss</w:t>
-            </w:r>
-            <w:proofErr w:type="spellEnd"/>
-            <w:r>
-              <w:t>-C Data</w:t>
+            <w:r>
+              <w:t>Biss-C Data</w:t>
             </w:r>
           </w:p>
         </w:tc>
@@ -1464,7 +1633,12 @@
           </w:tcPr>
           <w:p>
             <w:r>
-              <w:t>Floats (4 Bytes) x 3 data x 3 Axis = 36 Bytes</w:t>
+              <w:t xml:space="preserve">Floats (4 Bytes) x 3 data x 3 Axis = </w:t>
+            </w:r>
+          </w:p>
+          <w:p>
+            <w:r>
+              <w:t>36 Bytes</w:t>
             </w:r>
           </w:p>
         </w:tc>
@@ -1496,15 +1670,24 @@
           </w:tcPr>
           <w:p>
             <w:r>
-              <w:t>Unsigned 32 Integers x 2 = 8</w:t>
-            </w:r>
-          </w:p>
-        </w:tc>
-      </w:tr>
-      <w:tr>
-        <w:tc>
-          <w:tcPr>
-            <w:tcW w:w="3391" w:type="dxa"/>
+              <w:t xml:space="preserve">Unsigned 32 Integers x 2 = </w:t>
+            </w:r>
+          </w:p>
+          <w:p>
+            <w:r>
+              <w:t>8</w:t>
+            </w:r>
+            <w:r>
+              <w:t xml:space="preserve"> Bytes</w:t>
+            </w:r>
+          </w:p>
+        </w:tc>
+      </w:tr>
+      <w:tr>
+        <w:tc>
+          <w:tcPr>
+            <w:tcW w:w="6551" w:type="dxa"/>
+            <w:gridSpan w:val="2"/>
           </w:tcPr>
           <w:p>
             <w:r>
@@ -1514,12 +1697,6 @@
         </w:tc>
         <w:tc>
           <w:tcPr>
-            <w:tcW w:w="3160" w:type="dxa"/>
-          </w:tcPr>
-          <w:p/>
-        </w:tc>
-        <w:tc>
-          <w:tcPr>
             <w:tcW w:w="2799" w:type="dxa"/>
           </w:tcPr>
           <w:p>
@@ -1530,7 +1707,7 @@
               <w:sym w:font="Wingdings" w:char="F0E0"/>
             </w:r>
             <w:r>
-              <w:t xml:space="preserve"> 128 Bytes</w:t>
+              <w:t xml:space="preserve"> 128 Bytes*</w:t>
             </w:r>
           </w:p>
         </w:tc>
@@ -1544,27 +1721,13 @@
         </w:tabs>
       </w:pPr>
       <w:r>
-        <w:t xml:space="preserve">128 Bytes every refreshing cycle of 1 </w:t>
-      </w:r>
-      <w:proofErr w:type="spellStart"/>
-      <w:r>
-        <w:t>ms</w:t>
-      </w:r>
-      <w:proofErr w:type="spellEnd"/>
-      <w:r>
-        <w:t xml:space="preserve"> leads to </w:t>
-      </w:r>
-      <w:r>
-        <w:tab/>
-        <w:t xml:space="preserve">128 </w:t>
-      </w:r>
-      <w:proofErr w:type="spellStart"/>
-      <w:r>
-        <w:t>KBps</w:t>
-      </w:r>
-      <w:proofErr w:type="spellEnd"/>
-      <w:r>
-        <w:t xml:space="preserve"> = 1024 Kbps</w:t>
+        <w:t>*</w:t>
+      </w:r>
+      <w:r>
+        <w:t xml:space="preserve">128 Bytes every refreshing cycle of 1 ms leads to </w:t>
+      </w:r>
+      <w:r>
+        <w:t>128 KBps = 1024 Kbps</w:t>
       </w:r>
     </w:p>
     <w:p>
@@ -1582,15 +1745,10 @@
         </w:tabs>
       </w:pPr>
       <w:r>
-        <w:t xml:space="preserve">Given the </w:t>
-      </w:r>
-      <w:proofErr w:type="spellStart"/>
-      <w:r>
-        <w:t>EtherCAT</w:t>
-      </w:r>
-      <w:proofErr w:type="spellEnd"/>
-      <w:r>
-        <w:t xml:space="preserve"> Physical interface that communicates over a SPI capable of 30-40 up to 80 MHz</w:t>
+        <w:t>Given the EtherCAT Physical interface that communicates over a SPI capable of 30-40 up to 80 MHz</w:t>
+      </w:r>
+      <w:r>
+        <w:t xml:space="preserve"> data transfers, the following has been calculated.</w:t>
       </w:r>
     </w:p>
     <w:p>
@@ -1599,6 +1757,9 @@
           <w:tab w:val="left" w:pos="4954"/>
         </w:tabs>
       </w:pPr>
+      <w:r>
+        <w:t xml:space="preserve">Note: </w:t>
+      </w:r>
       <w:r>
         <w:t>Configuration as SPI (4 Wires) Full-Duplex, the microcontroller can write to device at 1 bit per CLK cycle, which means the transfer speed can be momentary (40 MHz) equal to 40 Mbps</w:t>
       </w:r>
@@ -1628,15 +1789,108 @@
               <w:tabs>
                 <w:tab w:val="left" w:pos="4954"/>
               </w:tabs>
+              <w:rPr>
+                <w:b/>
+                <w:bCs/>
+              </w:rPr>
             </w:pPr>
             <w:r>
-              <w:t>Configuration SPI @ 40 MHz</w:t>
+              <w:rPr>
+                <w:b/>
+                <w:bCs/>
+              </w:rPr>
+              <w:t>LAN9252 Mode</w:t>
             </w:r>
           </w:p>
         </w:tc>
         <w:tc>
           <w:tcPr>
             <w:tcW w:w="2583" w:type="dxa"/>
+          </w:tcPr>
+          <w:p>
+            <w:pPr>
+              <w:tabs>
+                <w:tab w:val="left" w:pos="4954"/>
+              </w:tabs>
+              <w:rPr>
+                <w:b/>
+                <w:bCs/>
+              </w:rPr>
+            </w:pPr>
+            <w:r>
+              <w:rPr>
+                <w:b/>
+                <w:bCs/>
+              </w:rPr>
+              <w:t>Communication speed</w:t>
+            </w:r>
+          </w:p>
+        </w:tc>
+        <w:tc>
+          <w:tcPr>
+            <w:tcW w:w="2284" w:type="dxa"/>
+          </w:tcPr>
+          <w:p>
+            <w:pPr>
+              <w:tabs>
+                <w:tab w:val="left" w:pos="4954"/>
+              </w:tabs>
+              <w:rPr>
+                <w:b/>
+                <w:bCs/>
+              </w:rPr>
+            </w:pPr>
+            <w:r>
+              <w:rPr>
+                <w:b/>
+                <w:bCs/>
+              </w:rPr>
+              <w:t>Equivalent in Bytes</w:t>
+            </w:r>
+          </w:p>
+        </w:tc>
+        <w:tc>
+          <w:tcPr>
+            <w:tcW w:w="2009" w:type="dxa"/>
+          </w:tcPr>
+          <w:p>
+            <w:pPr>
+              <w:tabs>
+                <w:tab w:val="left" w:pos="4954"/>
+              </w:tabs>
+              <w:rPr>
+                <w:b/>
+                <w:bCs/>
+              </w:rPr>
+            </w:pPr>
+            <w:r>
+              <w:rPr>
+                <w:b/>
+                <w:bCs/>
+              </w:rPr>
+              <w:t xml:space="preserve">Bytes </w:t>
+            </w:r>
+            <w:r>
+              <w:rPr>
+                <w:b/>
+                <w:bCs/>
+              </w:rPr>
+              <w:t>per refresh cycle</w:t>
+            </w:r>
+            <w:r>
+              <w:rPr>
+                <w:b/>
+                <w:bCs/>
+              </w:rPr>
+              <w:t xml:space="preserve"> (1 ms)</w:t>
+            </w:r>
+          </w:p>
+        </w:tc>
+      </w:tr>
+      <w:tr>
+        <w:tc>
+          <w:tcPr>
+            <w:tcW w:w="2474" w:type="dxa"/>
           </w:tcPr>
           <w:p>
             <w:pPr>
@@ -1645,13 +1899,13 @@
               </w:tabs>
             </w:pPr>
             <w:r>
-              <w:t>40 Mbps (In implementation)</w:t>
-            </w:r>
-          </w:p>
-        </w:tc>
-        <w:tc>
-          <w:tcPr>
-            <w:tcW w:w="2284" w:type="dxa"/>
+              <w:t>Configuration SPI @ 40 MHz</w:t>
+            </w:r>
+          </w:p>
+        </w:tc>
+        <w:tc>
+          <w:tcPr>
+            <w:tcW w:w="2583" w:type="dxa"/>
           </w:tcPr>
           <w:p>
             <w:pPr>
@@ -1660,18 +1914,13 @@
               </w:tabs>
             </w:pPr>
             <w:r>
-              <w:t xml:space="preserve">5 </w:t>
-            </w:r>
-            <w:proofErr w:type="spellStart"/>
-            <w:r>
-              <w:t>MBps</w:t>
-            </w:r>
-            <w:proofErr w:type="spellEnd"/>
-          </w:p>
-        </w:tc>
-        <w:tc>
-          <w:tcPr>
-            <w:tcW w:w="2009" w:type="dxa"/>
+              <w:t>40 Mbps (In implementation)</w:t>
+            </w:r>
+          </w:p>
+        </w:tc>
+        <w:tc>
+          <w:tcPr>
+            <w:tcW w:w="2284" w:type="dxa"/>
           </w:tcPr>
           <w:p>
             <w:pPr>
@@ -1680,15 +1929,13 @@
               </w:tabs>
             </w:pPr>
             <w:r>
-              <w:t>5KB per refresh cycle</w:t>
-            </w:r>
-          </w:p>
-        </w:tc>
-      </w:tr>
-      <w:tr>
-        <w:tc>
-          <w:tcPr>
-            <w:tcW w:w="2474" w:type="dxa"/>
+              <w:t>5 MBps</w:t>
+            </w:r>
+          </w:p>
+        </w:tc>
+        <w:tc>
+          <w:tcPr>
+            <w:tcW w:w="2009" w:type="dxa"/>
           </w:tcPr>
           <w:p>
             <w:pPr>
@@ -1697,13 +1944,21 @@
               </w:tabs>
             </w:pPr>
             <w:r>
-              <w:t>Configuration SPI @ 80 MHz</w:t>
-            </w:r>
-          </w:p>
-        </w:tc>
-        <w:tc>
-          <w:tcPr>
-            <w:tcW w:w="2583" w:type="dxa"/>
+              <w:rPr>
+                <w:highlight w:val="yellow"/>
+              </w:rPr>
+              <w:t>5KB</w:t>
+            </w:r>
+            <w:r>
+              <w:t xml:space="preserve"> </w:t>
+            </w:r>
+          </w:p>
+        </w:tc>
+      </w:tr>
+      <w:tr>
+        <w:tc>
+          <w:tcPr>
+            <w:tcW w:w="2474" w:type="dxa"/>
           </w:tcPr>
           <w:p>
             <w:pPr>
@@ -1712,13 +1967,13 @@
               </w:tabs>
             </w:pPr>
             <w:r>
-              <w:t>80 Mbps (Not yet implemented but theoretically possible)</w:t>
-            </w:r>
-          </w:p>
-        </w:tc>
-        <w:tc>
-          <w:tcPr>
-            <w:tcW w:w="2284" w:type="dxa"/>
+              <w:t>Configuration SPI @ 80 MHz</w:t>
+            </w:r>
+          </w:p>
+        </w:tc>
+        <w:tc>
+          <w:tcPr>
+            <w:tcW w:w="2583" w:type="dxa"/>
           </w:tcPr>
           <w:p>
             <w:pPr>
@@ -1727,21 +1982,13 @@
               </w:tabs>
             </w:pPr>
             <w:r>
-              <w:t xml:space="preserve">10 </w:t>
-            </w:r>
-            <w:proofErr w:type="spellStart"/>
-            <w:r>
-              <w:t>MBps</w:t>
-            </w:r>
-            <w:proofErr w:type="spellEnd"/>
-            <w:r>
-              <w:sym w:font="Wingdings" w:char="F0E0"/>
-            </w:r>
-          </w:p>
-        </w:tc>
-        <w:tc>
-          <w:tcPr>
-            <w:tcW w:w="2009" w:type="dxa"/>
+              <w:t>80 Mbps (Not yet implemented but theoretically possible)</w:t>
+            </w:r>
+          </w:p>
+        </w:tc>
+        <w:tc>
+          <w:tcPr>
+            <w:tcW w:w="2284" w:type="dxa"/>
           </w:tcPr>
           <w:p>
             <w:pPr>
@@ -1750,18 +1997,13 @@
               </w:tabs>
             </w:pPr>
             <w:r>
-              <w:t>10</w:t>
-            </w:r>
-            <w:r>
-              <w:t>KB</w:t>
-            </w:r>
-          </w:p>
-        </w:tc>
-      </w:tr>
-      <w:tr>
-        <w:tc>
-          <w:tcPr>
-            <w:tcW w:w="2474" w:type="dxa"/>
+              <w:t>10 MBps</w:t>
+            </w:r>
+          </w:p>
+        </w:tc>
+        <w:tc>
+          <w:tcPr>
+            <w:tcW w:w="2009" w:type="dxa"/>
           </w:tcPr>
           <w:p>
             <w:pPr>
@@ -1770,13 +2012,15 @@
               </w:tabs>
             </w:pPr>
             <w:r>
-              <w:t>Configuration SQI @ 80 MHz</w:t>
-            </w:r>
-          </w:p>
-        </w:tc>
-        <w:tc>
-          <w:tcPr>
-            <w:tcW w:w="2583" w:type="dxa"/>
+              <w:t>10KB</w:t>
+            </w:r>
+          </w:p>
+        </w:tc>
+      </w:tr>
+      <w:tr>
+        <w:tc>
+          <w:tcPr>
+            <w:tcW w:w="2474" w:type="dxa"/>
           </w:tcPr>
           <w:p>
             <w:pPr>
@@ -1785,13 +2029,13 @@
               </w:tabs>
             </w:pPr>
             <w:r>
-              <w:t>160 Mbps (Theoretically possible with hardware and PCB adjustments)</w:t>
-            </w:r>
-          </w:p>
-        </w:tc>
-        <w:tc>
-          <w:tcPr>
-            <w:tcW w:w="2284" w:type="dxa"/>
+              <w:t>Configuration SQI @ 80 MHz</w:t>
+            </w:r>
+          </w:p>
+        </w:tc>
+        <w:tc>
+          <w:tcPr>
+            <w:tcW w:w="2583" w:type="dxa"/>
           </w:tcPr>
           <w:p>
             <w:pPr>
@@ -1800,18 +2044,13 @@
               </w:tabs>
             </w:pPr>
             <w:r>
-              <w:t xml:space="preserve">20 </w:t>
-            </w:r>
-            <w:proofErr w:type="spellStart"/>
-            <w:r>
-              <w:t>MBps</w:t>
-            </w:r>
-            <w:proofErr w:type="spellEnd"/>
-          </w:p>
-        </w:tc>
-        <w:tc>
-          <w:tcPr>
-            <w:tcW w:w="2009" w:type="dxa"/>
+              <w:t>160 Mbps (Theoretically possible with hardware and PCB adjustments)</w:t>
+            </w:r>
+          </w:p>
+        </w:tc>
+        <w:tc>
+          <w:tcPr>
+            <w:tcW w:w="2284" w:type="dxa"/>
           </w:tcPr>
           <w:p>
             <w:pPr>
@@ -1820,15 +2059,22 @@
               </w:tabs>
             </w:pPr>
             <w:r>
-              <w:t>5</w:t>
-            </w:r>
-            <w:r>
-              <w:t>0</w:t>
-            </w:r>
-            <w:bookmarkStart w:id="4" w:name="_GoBack"/>
-            <w:bookmarkEnd w:id="4"/>
-            <w:r>
-              <w:t>KB</w:t>
+              <w:t>20 MBps</w:t>
+            </w:r>
+          </w:p>
+        </w:tc>
+        <w:tc>
+          <w:tcPr>
+            <w:tcW w:w="2009" w:type="dxa"/>
+          </w:tcPr>
+          <w:p>
+            <w:pPr>
+              <w:tabs>
+                <w:tab w:val="left" w:pos="4954"/>
+              </w:tabs>
+            </w:pPr>
+            <w:r>
+              <w:t>50KB</w:t>
             </w:r>
           </w:p>
         </w:tc>
@@ -1852,7 +2098,7 @@
 </file>
 
 <file path=word/comments.xml><?xml version="1.0" encoding="utf-8"?>
-<w:comments xmlns:wpc="http://schemas.microsoft.com/office/word/2010/wordprocessingCanvas" xmlns:mc="http://schemas.openxmlformats.org/markup-compatibility/2006" xmlns:o="urn:schemas-microsoft-com:office:office" xmlns:r="http://schemas.openxmlformats.org/officeDocument/2006/relationships" xmlns:m="http://schemas.openxmlformats.org/officeDocument/2006/math" xmlns:v="urn:schemas-microsoft-com:vml" xmlns:wp14="http://schemas.microsoft.com/office/word/2010/wordprocessingDrawing" xmlns:wp="http://schemas.openxmlformats.org/drawingml/2006/wordprocessingDrawing" xmlns:w10="urn:schemas-microsoft-com:office:word" xmlns:w="http://schemas.openxmlformats.org/wordprocessingml/2006/main" xmlns:w14="http://schemas.microsoft.com/office/word/2010/wordml" xmlns:w15="http://schemas.microsoft.com/office/word/2012/wordml" xmlns:wpg="http://schemas.microsoft.com/office/word/2010/wordprocessingGroup" xmlns:wpi="http://schemas.microsoft.com/office/word/2010/wordprocessingInk" xmlns:wne="http://schemas.microsoft.com/office/word/2006/wordml" xmlns:wps="http://schemas.microsoft.com/office/word/2010/wordprocessingShape" mc:Ignorable="w14 w15 wp14">
+<w:comments xmlns:wpc="http://schemas.microsoft.com/office/word/2010/wordprocessingCanvas" xmlns:cx="http://schemas.microsoft.com/office/drawing/2014/chartex" xmlns:cx1="http://schemas.microsoft.com/office/drawing/2015/9/8/chartex" xmlns:cx2="http://schemas.microsoft.com/office/drawing/2015/10/21/chartex" xmlns:cx3="http://schemas.microsoft.com/office/drawing/2016/5/9/chartex" xmlns:cx4="http://schemas.microsoft.com/office/drawing/2016/5/10/chartex" xmlns:cx5="http://schemas.microsoft.com/office/drawing/2016/5/11/chartex" xmlns:cx6="http://schemas.microsoft.com/office/drawing/2016/5/12/chartex" xmlns:cx7="http://schemas.microsoft.com/office/drawing/2016/5/13/chartex" xmlns:cx8="http://schemas.microsoft.com/office/drawing/2016/5/14/chartex" xmlns:mc="http://schemas.openxmlformats.org/markup-compatibility/2006" xmlns:aink="http://schemas.microsoft.com/office/drawing/2016/ink" xmlns:am3d="http://schemas.microsoft.com/office/drawing/2017/model3d" xmlns:o="urn:schemas-microsoft-com:office:office" xmlns:r="http://schemas.openxmlformats.org/officeDocument/2006/relationships" xmlns:m="http://schemas.openxmlformats.org/officeDocument/2006/math" xmlns:v="urn:schemas-microsoft-com:vml" xmlns:wp14="http://schemas.microsoft.com/office/word/2010/wordprocessingDrawing" xmlns:wp="http://schemas.openxmlformats.org/drawingml/2006/wordprocessingDrawing" xmlns:w10="urn:schemas-microsoft-com:office:word" xmlns:w="http://schemas.openxmlformats.org/wordprocessingml/2006/main" xmlns:w14="http://schemas.microsoft.com/office/word/2010/wordml" xmlns:w15="http://schemas.microsoft.com/office/word/2012/wordml" xmlns:w16cex="http://schemas.microsoft.com/office/word/2018/wordml/cex" xmlns:w16cid="http://schemas.microsoft.com/office/word/2016/wordml/cid" xmlns:w16="http://schemas.microsoft.com/office/word/2018/wordml" xmlns:w16se="http://schemas.microsoft.com/office/word/2015/wordml/symex" xmlns:wpg="http://schemas.microsoft.com/office/word/2010/wordprocessingGroup" xmlns:wpi="http://schemas.microsoft.com/office/word/2010/wordprocessingInk" xmlns:wne="http://schemas.microsoft.com/office/word/2006/wordml" xmlns:wps="http://schemas.microsoft.com/office/word/2010/wordprocessingShape" mc:Ignorable="w14 w15 w16se w16cid w16 w16cex wp14">
   <w:comment w:id="0" w:author="Carlos Reyes" w:date="2020-05-14T17:19:00Z" w:initials="CR">
     <w:p>
       <w:pPr>
@@ -1901,7 +2147,7 @@
 </file>
 
 <file path=word/commentsExtended.xml><?xml version="1.0" encoding="utf-8"?>
-<w15:commentsEx xmlns:wpc="http://schemas.microsoft.com/office/word/2010/wordprocessingCanvas" xmlns:mc="http://schemas.openxmlformats.org/markup-compatibility/2006" xmlns:o="urn:schemas-microsoft-com:office:office" xmlns:r="http://schemas.openxmlformats.org/officeDocument/2006/relationships" xmlns:m="http://schemas.openxmlformats.org/officeDocument/2006/math" xmlns:v="urn:schemas-microsoft-com:vml" xmlns:wp14="http://schemas.microsoft.com/office/word/2010/wordprocessingDrawing" xmlns:wp="http://schemas.openxmlformats.org/drawingml/2006/wordprocessingDrawing" xmlns:w10="urn:schemas-microsoft-com:office:word" xmlns:w="http://schemas.openxmlformats.org/wordprocessingml/2006/main" xmlns:w14="http://schemas.microsoft.com/office/word/2010/wordml" xmlns:w15="http://schemas.microsoft.com/office/word/2012/wordml" xmlns:wpg="http://schemas.microsoft.com/office/word/2010/wordprocessingGroup" xmlns:wpi="http://schemas.microsoft.com/office/word/2010/wordprocessingInk" xmlns:wne="http://schemas.microsoft.com/office/word/2006/wordml" xmlns:wps="http://schemas.microsoft.com/office/word/2010/wordprocessingShape" mc:Ignorable="w14 w15 wp14">
+<w15:commentsEx xmlns:wpc="http://schemas.microsoft.com/office/word/2010/wordprocessingCanvas" xmlns:cx="http://schemas.microsoft.com/office/drawing/2014/chartex" xmlns:cx1="http://schemas.microsoft.com/office/drawing/2015/9/8/chartex" xmlns:cx2="http://schemas.microsoft.com/office/drawing/2015/10/21/chartex" xmlns:cx3="http://schemas.microsoft.com/office/drawing/2016/5/9/chartex" xmlns:cx4="http://schemas.microsoft.com/office/drawing/2016/5/10/chartex" xmlns:cx5="http://schemas.microsoft.com/office/drawing/2016/5/11/chartex" xmlns:cx6="http://schemas.microsoft.com/office/drawing/2016/5/12/chartex" xmlns:cx7="http://schemas.microsoft.com/office/drawing/2016/5/13/chartex" xmlns:cx8="http://schemas.microsoft.com/office/drawing/2016/5/14/chartex" xmlns:mc="http://schemas.openxmlformats.org/markup-compatibility/2006" xmlns:aink="http://schemas.microsoft.com/office/drawing/2016/ink" xmlns:am3d="http://schemas.microsoft.com/office/drawing/2017/model3d" xmlns:o="urn:schemas-microsoft-com:office:office" xmlns:r="http://schemas.openxmlformats.org/officeDocument/2006/relationships" xmlns:m="http://schemas.openxmlformats.org/officeDocument/2006/math" xmlns:v="urn:schemas-microsoft-com:vml" xmlns:wp14="http://schemas.microsoft.com/office/word/2010/wordprocessingDrawing" xmlns:wp="http://schemas.openxmlformats.org/drawingml/2006/wordprocessingDrawing" xmlns:w10="urn:schemas-microsoft-com:office:word" xmlns:w="http://schemas.openxmlformats.org/wordprocessingml/2006/main" xmlns:w14="http://schemas.microsoft.com/office/word/2010/wordml" xmlns:w15="http://schemas.microsoft.com/office/word/2012/wordml" xmlns:w16cex="http://schemas.microsoft.com/office/word/2018/wordml/cex" xmlns:w16cid="http://schemas.microsoft.com/office/word/2016/wordml/cid" xmlns:w16="http://schemas.microsoft.com/office/word/2018/wordml" xmlns:w16se="http://schemas.microsoft.com/office/word/2015/wordml/symex" xmlns:wpg="http://schemas.microsoft.com/office/word/2010/wordprocessingGroup" xmlns:wpi="http://schemas.microsoft.com/office/word/2010/wordprocessingInk" xmlns:wne="http://schemas.microsoft.com/office/word/2006/wordml" xmlns:wps="http://schemas.microsoft.com/office/word/2010/wordprocessingShape" mc:Ignorable="w14 w15 w16se w16cid w16 w16cex wp14">
   <w15:commentEx w15:paraId="60CBEB01" w15:done="0"/>
   <w15:commentEx w15:paraId="60A52324" w15:done="0"/>
 </w15:commentsEx>
@@ -1910,11 +2156,12 @@
 <file path=word/commentsIds.xml><?xml version="1.0" encoding="utf-8"?>
 <w16cid:commentsIds xmlns:wpc="http://schemas.microsoft.com/office/word/2010/wordprocessingCanvas" xmlns:cx="http://schemas.microsoft.com/office/drawing/2014/chartex" xmlns:cx1="http://schemas.microsoft.com/office/drawing/2015/9/8/chartex" xmlns:cx2="http://schemas.microsoft.com/office/drawing/2015/10/21/chartex" xmlns:cx3="http://schemas.microsoft.com/office/drawing/2016/5/9/chartex" xmlns:cx4="http://schemas.microsoft.com/office/drawing/2016/5/10/chartex" xmlns:cx5="http://schemas.microsoft.com/office/drawing/2016/5/11/chartex" xmlns:cx6="http://schemas.microsoft.com/office/drawing/2016/5/12/chartex" xmlns:cx7="http://schemas.microsoft.com/office/drawing/2016/5/13/chartex" xmlns:cx8="http://schemas.microsoft.com/office/drawing/2016/5/14/chartex" xmlns:mc="http://schemas.openxmlformats.org/markup-compatibility/2006" xmlns:aink="http://schemas.microsoft.com/office/drawing/2016/ink" xmlns:am3d="http://schemas.microsoft.com/office/drawing/2017/model3d" xmlns:o="urn:schemas-microsoft-com:office:office" xmlns:r="http://schemas.openxmlformats.org/officeDocument/2006/relationships" xmlns:m="http://schemas.openxmlformats.org/officeDocument/2006/math" xmlns:v="urn:schemas-microsoft-com:vml" xmlns:wp14="http://schemas.microsoft.com/office/word/2010/wordprocessingDrawing" xmlns:wp="http://schemas.openxmlformats.org/drawingml/2006/wordprocessingDrawing" xmlns:w10="urn:schemas-microsoft-com:office:word" xmlns:w="http://schemas.openxmlformats.org/wordprocessingml/2006/main" xmlns:w14="http://schemas.microsoft.com/office/word/2010/wordml" xmlns:w15="http://schemas.microsoft.com/office/word/2012/wordml" xmlns:w16cex="http://schemas.microsoft.com/office/word/2018/wordml/cex" xmlns:w16cid="http://schemas.microsoft.com/office/word/2016/wordml/cid" xmlns:w16="http://schemas.microsoft.com/office/word/2018/wordml" xmlns:w16se="http://schemas.microsoft.com/office/word/2015/wordml/symex" xmlns:wpg="http://schemas.microsoft.com/office/word/2010/wordprocessingGroup" xmlns:wpi="http://schemas.microsoft.com/office/word/2010/wordprocessingInk" xmlns:wne="http://schemas.microsoft.com/office/word/2006/wordml" xmlns:wps="http://schemas.microsoft.com/office/word/2010/wordprocessingShape" mc:Ignorable="w14 w15 w16se w16cid w16 w16cex wp14">
   <w16cid:commentId w16cid:paraId="60CBEB01" w16cid:durableId="2267FC05"/>
+  <w16cid:commentId w16cid:paraId="60A52324" w16cid:durableId="228B2652"/>
 </w16cid:commentsIds>
 </file>
 
 <file path=word/people.xml><?xml version="1.0" encoding="utf-8"?>
-<w15:people xmlns:wpc="http://schemas.microsoft.com/office/word/2010/wordprocessingCanvas" xmlns:mc="http://schemas.openxmlformats.org/markup-compatibility/2006" xmlns:o="urn:schemas-microsoft-com:office:office" xmlns:r="http://schemas.openxmlformats.org/officeDocument/2006/relationships" xmlns:m="http://schemas.openxmlformats.org/officeDocument/2006/math" xmlns:v="urn:schemas-microsoft-com:vml" xmlns:wp14="http://schemas.microsoft.com/office/word/2010/wordprocessingDrawing" xmlns:wp="http://schemas.openxmlformats.org/drawingml/2006/wordprocessingDrawing" xmlns:w10="urn:schemas-microsoft-com:office:word" xmlns:w="http://schemas.openxmlformats.org/wordprocessingml/2006/main" xmlns:w14="http://schemas.microsoft.com/office/word/2010/wordml" xmlns:w15="http://schemas.microsoft.com/office/word/2012/wordml" xmlns:wpg="http://schemas.microsoft.com/office/word/2010/wordprocessingGroup" xmlns:wpi="http://schemas.microsoft.com/office/word/2010/wordprocessingInk" xmlns:wne="http://schemas.microsoft.com/office/word/2006/wordml" xmlns:wps="http://schemas.microsoft.com/office/word/2010/wordprocessingShape" mc:Ignorable="w14 w15 wp14">
+<w15:people xmlns:wpc="http://schemas.microsoft.com/office/word/2010/wordprocessingCanvas" xmlns:cx="http://schemas.microsoft.com/office/drawing/2014/chartex" xmlns:cx1="http://schemas.microsoft.com/office/drawing/2015/9/8/chartex" xmlns:cx2="http://schemas.microsoft.com/office/drawing/2015/10/21/chartex" xmlns:cx3="http://schemas.microsoft.com/office/drawing/2016/5/9/chartex" xmlns:cx4="http://schemas.microsoft.com/office/drawing/2016/5/10/chartex" xmlns:cx5="http://schemas.microsoft.com/office/drawing/2016/5/11/chartex" xmlns:cx6="http://schemas.microsoft.com/office/drawing/2016/5/12/chartex" xmlns:cx7="http://schemas.microsoft.com/office/drawing/2016/5/13/chartex" xmlns:cx8="http://schemas.microsoft.com/office/drawing/2016/5/14/chartex" xmlns:mc="http://schemas.openxmlformats.org/markup-compatibility/2006" xmlns:aink="http://schemas.microsoft.com/office/drawing/2016/ink" xmlns:am3d="http://schemas.microsoft.com/office/drawing/2017/model3d" xmlns:o="urn:schemas-microsoft-com:office:office" xmlns:r="http://schemas.openxmlformats.org/officeDocument/2006/relationships" xmlns:m="http://schemas.openxmlformats.org/officeDocument/2006/math" xmlns:v="urn:schemas-microsoft-com:vml" xmlns:wp14="http://schemas.microsoft.com/office/word/2010/wordprocessingDrawing" xmlns:wp="http://schemas.openxmlformats.org/drawingml/2006/wordprocessingDrawing" xmlns:w10="urn:schemas-microsoft-com:office:word" xmlns:w="http://schemas.openxmlformats.org/wordprocessingml/2006/main" xmlns:w14="http://schemas.microsoft.com/office/word/2010/wordml" xmlns:w15="http://schemas.microsoft.com/office/word/2012/wordml" xmlns:w16cex="http://schemas.microsoft.com/office/word/2018/wordml/cex" xmlns:w16cid="http://schemas.microsoft.com/office/word/2016/wordml/cid" xmlns:w16="http://schemas.microsoft.com/office/word/2018/wordml" xmlns:w16se="http://schemas.microsoft.com/office/word/2015/wordml/symex" xmlns:wpg="http://schemas.microsoft.com/office/word/2010/wordprocessingGroup" xmlns:wpi="http://schemas.microsoft.com/office/word/2010/wordprocessingInk" xmlns:wne="http://schemas.microsoft.com/office/word/2006/wordml" xmlns:wps="http://schemas.microsoft.com/office/word/2010/wordprocessingShape" mc:Ignorable="w14 w15 w16se w16cid w16 w16cex wp14">
   <w15:person w15:author="Carlos Reyes">
     <w15:presenceInfo w15:providerId="AD" w15:userId="S::carlos.reyes@hansrobot.de::9ff7e821-6406-4270-b42c-1ba105b6dfe2"/>
   </w15:person>
@@ -1925,7 +2172,7 @@
 </file>
 
 <file path=word/styles.xml><?xml version="1.0" encoding="utf-8"?>
-<w:styles xmlns:mc="http://schemas.openxmlformats.org/markup-compatibility/2006" xmlns:r="http://schemas.openxmlformats.org/officeDocument/2006/relationships" xmlns:w="http://schemas.openxmlformats.org/wordprocessingml/2006/main" xmlns:w14="http://schemas.microsoft.com/office/word/2010/wordml" xmlns:w15="http://schemas.microsoft.com/office/word/2012/wordml" mc:Ignorable="w14 w15">
+<w:styles xmlns:mc="http://schemas.openxmlformats.org/markup-compatibility/2006" xmlns:r="http://schemas.openxmlformats.org/officeDocument/2006/relationships" xmlns:w="http://schemas.openxmlformats.org/wordprocessingml/2006/main" xmlns:w14="http://schemas.microsoft.com/office/word/2010/wordml" xmlns:w15="http://schemas.microsoft.com/office/word/2012/wordml" xmlns:w16cex="http://schemas.microsoft.com/office/word/2018/wordml/cex" xmlns:w16cid="http://schemas.microsoft.com/office/word/2016/wordml/cid" xmlns:w16="http://schemas.microsoft.com/office/word/2018/wordml" xmlns:w16se="http://schemas.microsoft.com/office/word/2015/wordml/symex" mc:Ignorable="w14 w15 w16se w16cid w16 w16cex">
   <w:docDefaults>
     <w:rPrDefault>
       <w:rPr>
@@ -1941,7 +2188,7 @@
       </w:pPr>
     </w:pPrDefault>
   </w:docDefaults>
-  <w:latentStyles w:defLockedState="0" w:defUIPriority="99" w:defSemiHidden="0" w:defUnhideWhenUsed="0" w:defQFormat="0" w:count="371">
+  <w:latentStyles w:defLockedState="0" w:defUIPriority="99" w:defSemiHidden="0" w:defUnhideWhenUsed="0" w:defQFormat="0" w:count="376">
     <w:lsdException w:name="Normal" w:uiPriority="0" w:qFormat="1"/>
     <w:lsdException w:name="heading 1" w:uiPriority="9" w:qFormat="1"/>
     <w:lsdException w:name="heading 2" w:semiHidden="1" w:uiPriority="9" w:unhideWhenUsed="1" w:qFormat="1"/>
@@ -2047,7 +2294,6 @@
     <w:lsdException w:name="HTML Sample" w:semiHidden="1" w:unhideWhenUsed="1"/>
     <w:lsdException w:name="HTML Typewriter" w:semiHidden="1" w:unhideWhenUsed="1"/>
     <w:lsdException w:name="HTML Variable" w:semiHidden="1" w:unhideWhenUsed="1"/>
-    <w:lsdException w:name="Normal Table" w:semiHidden="1" w:unhideWhenUsed="1"/>
     <w:lsdException w:name="annotation subject" w:semiHidden="1" w:unhideWhenUsed="1"/>
     <w:lsdException w:name="No List" w:semiHidden="1" w:unhideWhenUsed="1"/>
     <w:lsdException w:name="Outline List 1" w:semiHidden="1" w:unhideWhenUsed="1"/>
@@ -2090,11 +2336,8 @@
     <w:lsdException w:name="Table Contemporary" w:semiHidden="1" w:unhideWhenUsed="1"/>
     <w:lsdException w:name="Table Elegant" w:semiHidden="1" w:unhideWhenUsed="1"/>
     <w:lsdException w:name="Table Professional" w:semiHidden="1" w:unhideWhenUsed="1"/>
-    <w:lsdException w:name="Table Subtle 1" w:semiHidden="1" w:unhideWhenUsed="1"/>
     <w:lsdException w:name="Table Subtle 2" w:semiHidden="1" w:unhideWhenUsed="1"/>
     <w:lsdException w:name="Table Web 1" w:semiHidden="1" w:unhideWhenUsed="1"/>
-    <w:lsdException w:name="Table Web 2" w:semiHidden="1" w:unhideWhenUsed="1"/>
-    <w:lsdException w:name="Table Web 3" w:semiHidden="1" w:unhideWhenUsed="1"/>
     <w:lsdException w:name="Balloon Text" w:semiHidden="1" w:unhideWhenUsed="1"/>
     <w:lsdException w:name="Table Grid" w:uiPriority="39"/>
     <w:lsdException w:name="Table Theme" w:semiHidden="1" w:unhideWhenUsed="1"/>
@@ -2313,6 +2556,11 @@
     <w:lsdException w:name="List Table 5 Dark Accent 6" w:uiPriority="50"/>
     <w:lsdException w:name="List Table 6 Colorful Accent 6" w:uiPriority="51"/>
     <w:lsdException w:name="List Table 7 Colorful Accent 6" w:uiPriority="52"/>
+    <w:lsdException w:name="Mention" w:semiHidden="1" w:unhideWhenUsed="1"/>
+    <w:lsdException w:name="Smart Hyperlink" w:semiHidden="1" w:unhideWhenUsed="1"/>
+    <w:lsdException w:name="Hashtag" w:semiHidden="1" w:unhideWhenUsed="1"/>
+    <w:lsdException w:name="Unresolved Mention" w:semiHidden="1" w:unhideWhenUsed="1"/>
+    <w:lsdException w:name="Smart Link" w:semiHidden="1" w:unhideWhenUsed="1"/>
   </w:latentStyles>
   <w:style w:type="paragraph" w:default="1" w:styleId="Normal">
     <w:name w:val="Normal"/>
@@ -2397,7 +2645,6 @@
       <w:spacing w:after="0" w:line="240" w:lineRule="auto"/>
     </w:pPr>
     <w:tblPr>
-      <w:tblInd w:w="0" w:type="dxa"/>
       <w:tblBorders>
         <w:top w:val="single" w:sz="4" w:space="0" w:color="auto"/>
         <w:left w:val="single" w:sz="4" w:space="0" w:color="auto"/>
@@ -2406,12 +2653,6 @@
         <w:insideH w:val="single" w:sz="4" w:space="0" w:color="auto"/>
         <w:insideV w:val="single" w:sz="4" w:space="0" w:color="auto"/>
       </w:tblBorders>
-      <w:tblCellMar>
-        <w:top w:w="0" w:type="dxa"/>
-        <w:left w:w="108" w:type="dxa"/>
-        <w:bottom w:w="0" w:type="dxa"/>
-        <w:right w:w="108" w:type="dxa"/>
-      </w:tblCellMar>
     </w:tblPr>
   </w:style>
   <w:style w:type="character" w:styleId="CommentReference">
@@ -2860,7 +3101,7 @@
 </file>
 
 <file path=customXml/itemProps1.xml><?xml version="1.0" encoding="utf-8"?>
-<ds:datastoreItem xmlns:ds="http://schemas.openxmlformats.org/officeDocument/2006/customXml" ds:itemID="{C8D1C795-123C-4F39-92C4-D781754ECF73}">
+<ds:datastoreItem xmlns:ds="http://schemas.openxmlformats.org/officeDocument/2006/customXml" ds:itemID="{A4CAD96C-6687-4581-A76E-CD0C9B284FD6}">
   <ds:schemaRefs>
     <ds:schemaRef ds:uri="http://schemas.openxmlformats.org/officeDocument/2006/bibliography"/>
   </ds:schemaRefs>

</xml_diff>

<commit_message>
Last modifications in the directory
</commit_message>
<xml_diff>
--- a/03_Documentation/Technical Specifications - Draft.docx
+++ b/03_Documentation/Technical Specifications - Draft.docx
@@ -21,11 +21,11 @@
         <w:tblLook w:val="04A0" w:firstRow="1" w:lastRow="0" w:firstColumn="1" w:lastColumn="0" w:noHBand="0" w:noVBand="1"/>
       </w:tblPr>
       <w:tblGrid>
-        <w:gridCol w:w="1443"/>
-        <w:gridCol w:w="1811"/>
-        <w:gridCol w:w="1715"/>
+        <w:gridCol w:w="1448"/>
+        <w:gridCol w:w="1813"/>
+        <w:gridCol w:w="1716"/>
         <w:gridCol w:w="1439"/>
-        <w:gridCol w:w="1949"/>
+        <w:gridCol w:w="1941"/>
         <w:gridCol w:w="993"/>
       </w:tblGrid>
       <w:tr>
@@ -1092,7 +1092,7 @@
           <v:shape id="_x0000_i1025" type="#_x0000_t75" style="width:316.8pt;height:302.4pt" o:ole="">
             <v:imagedata r:id="rId9" o:title=""/>
           </v:shape>
-          <o:OLEObject Type="Embed" ProgID="Excel.Sheet.12" ShapeID="_x0000_i1025" DrawAspect="Content" ObjectID="_1657396590" r:id="rId10"/>
+          <o:OLEObject Type="Embed" ProgID="Excel.Sheet.12" ShapeID="_x0000_i1025" DrawAspect="Content" ObjectID="_1659185386" r:id="rId10"/>
         </w:object>
       </w:r>
     </w:p>
@@ -1115,7 +1115,7 @@
           <v:shape id="_x0000_i1026" type="#_x0000_t75" style="width:406.95pt;height:563.5pt" o:ole="">
             <v:imagedata r:id="rId11" o:title=""/>
           </v:shape>
-          <o:OLEObject Type="Embed" ProgID="Excel.Sheet.12" ShapeID="_x0000_i1026" DrawAspect="Content" ObjectID="_1657396591" r:id="rId12"/>
+          <o:OLEObject Type="Embed" ProgID="Excel.Sheet.12" ShapeID="_x0000_i1026" DrawAspect="Content" ObjectID="_1659185387" r:id="rId12"/>
         </w:object>
       </w:r>
     </w:p>
@@ -1338,27 +1338,14 @@
       <w:r>
         <w:t xml:space="preserve">Figure </w:t>
       </w:r>
-      <w:r>
-        <w:fldChar w:fldCharType="begin"/>
-      </w:r>
-      <w:r>
-        <w:instrText xml:space="preserve"> SEQ Figure \* ARABIC </w:instrText>
-      </w:r>
-      <w:r>
-        <w:fldChar w:fldCharType="separate"/>
-      </w:r>
-      <w:r>
-        <w:rPr>
-          <w:noProof/>
-        </w:rPr>
-        <w:t>1</w:t>
-      </w:r>
-      <w:r>
-        <w:rPr>
-          <w:noProof/>
-        </w:rPr>
-        <w:fldChar w:fldCharType="end"/>
-      </w:r>
+      <w:fldSimple w:instr=" SEQ Figure \* ARABIC ">
+        <w:r>
+          <w:rPr>
+            <w:noProof/>
+          </w:rPr>
+          <w:t>1</w:t>
+        </w:r>
+      </w:fldSimple>
       <w:r>
         <w:t xml:space="preserve"> Distribution of refresh times</w:t>
       </w:r>
@@ -2252,6 +2239,159 @@
           <w:tab w:val="left" w:pos="4954"/>
         </w:tabs>
       </w:pPr>
+      <w:r>
+        <w:t>Identifies when EtherCAT network is offline</w:t>
+      </w:r>
+    </w:p>
+    <w:p>
+      <w:pPr>
+        <w:pStyle w:val="ListParagraph"/>
+        <w:numPr>
+          <w:ilvl w:val="0"/>
+          <w:numId w:val="2"/>
+        </w:numPr>
+        <w:tabs>
+          <w:tab w:val="left" w:pos="4954"/>
+        </w:tabs>
+      </w:pPr>
+      <w:r>
+        <w:t>Change the SM of EtherCAT</w:t>
+      </w:r>
+    </w:p>
+    <w:p>
+      <w:pPr>
+        <w:tabs>
+          <w:tab w:val="left" w:pos="4954"/>
+        </w:tabs>
+      </w:pPr>
+      <w:r>
+        <w:t>EtherCAT SM</w:t>
+      </w:r>
+    </w:p>
+    <w:p>
+      <w:pPr>
+        <w:pStyle w:val="ListParagraph"/>
+        <w:numPr>
+          <w:ilvl w:val="0"/>
+          <w:numId w:val="3"/>
+        </w:numPr>
+        <w:tabs>
+          <w:tab w:val="left" w:pos="4954"/>
+        </w:tabs>
+      </w:pPr>
+      <w:r>
+        <w:t>Initializes the EtherCAT library</w:t>
+      </w:r>
+    </w:p>
+    <w:p>
+      <w:pPr>
+        <w:pStyle w:val="ListParagraph"/>
+        <w:numPr>
+          <w:ilvl w:val="0"/>
+          <w:numId w:val="3"/>
+        </w:numPr>
+        <w:tabs>
+          <w:tab w:val="left" w:pos="4954"/>
+        </w:tabs>
+      </w:pPr>
+      <w:r>
+        <w:t>Queue the periodic task for updating the exchanged values</w:t>
+      </w:r>
+    </w:p>
+    <w:p>
+      <w:pPr>
+        <w:tabs>
+          <w:tab w:val="left" w:pos="4954"/>
+        </w:tabs>
+      </w:pPr>
+      <w:r>
+        <w:t>Temperature SM</w:t>
+      </w:r>
+    </w:p>
+    <w:p>
+      <w:pPr>
+        <w:pStyle w:val="ListParagraph"/>
+        <w:numPr>
+          <w:ilvl w:val="0"/>
+          <w:numId w:val="4"/>
+        </w:numPr>
+        <w:tabs>
+          <w:tab w:val="left" w:pos="4954"/>
+        </w:tabs>
+      </w:pPr>
+      <w:r>
+        <w:t>Initializes the 1-Wire temperature sensors</w:t>
+      </w:r>
+    </w:p>
+    <w:p>
+      <w:pPr>
+        <w:pStyle w:val="ListParagraph"/>
+        <w:numPr>
+          <w:ilvl w:val="0"/>
+          <w:numId w:val="4"/>
+        </w:numPr>
+        <w:tabs>
+          <w:tab w:val="left" w:pos="4954"/>
+        </w:tabs>
+      </w:pPr>
+      <w:r>
+        <w:t>Reads-out the data</w:t>
+      </w:r>
+    </w:p>
+    <w:p>
+      <w:pPr>
+        <w:pStyle w:val="ListParagraph"/>
+        <w:numPr>
+          <w:ilvl w:val="0"/>
+          <w:numId w:val="4"/>
+        </w:numPr>
+        <w:tabs>
+          <w:tab w:val="left" w:pos="4954"/>
+        </w:tabs>
+      </w:pPr>
+      <w:r>
+        <w:t>Detects the number of active temperature sensors</w:t>
+      </w:r>
+    </w:p>
+    <w:p>
+      <w:pPr>
+        <w:pStyle w:val="ListParagraph"/>
+        <w:numPr>
+          <w:ilvl w:val="0"/>
+          <w:numId w:val="4"/>
+        </w:numPr>
+        <w:tabs>
+          <w:tab w:val="left" w:pos="4954"/>
+        </w:tabs>
+      </w:pPr>
+      <w:r>
+        <w:t>Notifies the absence of one sensor or more as event, only as faulty communication channel. ID is desirable</w:t>
+      </w:r>
+    </w:p>
+    <w:p>
+      <w:pPr>
+        <w:tabs>
+          <w:tab w:val="left" w:pos="4954"/>
+        </w:tabs>
+      </w:pPr>
+      <w:r>
+        <w:t>Task Manager</w:t>
+      </w:r>
+    </w:p>
+    <w:p>
+      <w:pPr>
+        <w:pStyle w:val="ListParagraph"/>
+        <w:numPr>
+          <w:ilvl w:val="0"/>
+          <w:numId w:val="5"/>
+        </w:numPr>
+        <w:tabs>
+          <w:tab w:val="left" w:pos="4954"/>
+        </w:tabs>
+      </w:pPr>
+      <w:r>
+        <w:t>Notifies internally the state of the threads</w:t>
+      </w:r>
     </w:p>
     <w:sectPr>
       <w:pgSz w:w="12240" w:h="15840"/>
@@ -2329,6 +2469,232 @@
 <file path=word/numbering.xml><?xml version="1.0" encoding="utf-8"?>
 <w:numbering xmlns:wpc="http://schemas.microsoft.com/office/word/2010/wordprocessingCanvas" xmlns:cx="http://schemas.microsoft.com/office/drawing/2014/chartex" xmlns:cx1="http://schemas.microsoft.com/office/drawing/2015/9/8/chartex" xmlns:cx2="http://schemas.microsoft.com/office/drawing/2015/10/21/chartex" xmlns:cx3="http://schemas.microsoft.com/office/drawing/2016/5/9/chartex" xmlns:cx4="http://schemas.microsoft.com/office/drawing/2016/5/10/chartex" xmlns:cx5="http://schemas.microsoft.com/office/drawing/2016/5/11/chartex" xmlns:cx6="http://schemas.microsoft.com/office/drawing/2016/5/12/chartex" xmlns:cx7="http://schemas.microsoft.com/office/drawing/2016/5/13/chartex" xmlns:cx8="http://schemas.microsoft.com/office/drawing/2016/5/14/chartex" xmlns:mc="http://schemas.openxmlformats.org/markup-compatibility/2006" xmlns:aink="http://schemas.microsoft.com/office/drawing/2016/ink" xmlns:am3d="http://schemas.microsoft.com/office/drawing/2017/model3d" xmlns:o="urn:schemas-microsoft-com:office:office" xmlns:r="http://schemas.openxmlformats.org/officeDocument/2006/relationships" xmlns:m="http://schemas.openxmlformats.org/officeDocument/2006/math" xmlns:v="urn:schemas-microsoft-com:vml" xmlns:wp14="http://schemas.microsoft.com/office/word/2010/wordprocessingDrawing" xmlns:wp="http://schemas.openxmlformats.org/drawingml/2006/wordprocessingDrawing" xmlns:w10="urn:schemas-microsoft-com:office:word" xmlns:w="http://schemas.openxmlformats.org/wordprocessingml/2006/main" xmlns:w14="http://schemas.microsoft.com/office/word/2010/wordml" xmlns:w15="http://schemas.microsoft.com/office/word/2012/wordml" xmlns:w16cex="http://schemas.microsoft.com/office/word/2018/wordml/cex" xmlns:w16cid="http://schemas.microsoft.com/office/word/2016/wordml/cid" xmlns:w16="http://schemas.microsoft.com/office/word/2018/wordml" xmlns:w16se="http://schemas.microsoft.com/office/word/2015/wordml/symex" xmlns:wpg="http://schemas.microsoft.com/office/word/2010/wordprocessingGroup" xmlns:wpi="http://schemas.microsoft.com/office/word/2010/wordprocessingInk" xmlns:wne="http://schemas.microsoft.com/office/word/2006/wordml" xmlns:wps="http://schemas.microsoft.com/office/word/2010/wordprocessingShape" mc:Ignorable="w14 w15 w16se w16cid w16 w16cex wp14">
   <w:abstractNum w:abstractNumId="0" w15:restartNumberingAfterBreak="0">
+    <w:nsid w:val="3782429C"/>
+    <w:multiLevelType w:val="hybridMultilevel"/>
+    <w:tmpl w:val="2EA61998"/>
+    <w:lvl w:ilvl="0" w:tplc="04090001">
+      <w:start w:val="1"/>
+      <w:numFmt w:val="bullet"/>
+      <w:lvlText w:val=""/>
+      <w:lvlJc w:val="left"/>
+      <w:pPr>
+        <w:ind w:left="720" w:hanging="360"/>
+      </w:pPr>
+      <w:rPr>
+        <w:rFonts w:ascii="Symbol" w:hAnsi="Symbol" w:hint="default"/>
+      </w:rPr>
+    </w:lvl>
+    <w:lvl w:ilvl="1" w:tplc="04090003" w:tentative="1">
+      <w:start w:val="1"/>
+      <w:numFmt w:val="bullet"/>
+      <w:lvlText w:val="o"/>
+      <w:lvlJc w:val="left"/>
+      <w:pPr>
+        <w:ind w:left="1440" w:hanging="360"/>
+      </w:pPr>
+      <w:rPr>
+        <w:rFonts w:ascii="Courier New" w:hAnsi="Courier New" w:cs="Courier New" w:hint="default"/>
+      </w:rPr>
+    </w:lvl>
+    <w:lvl w:ilvl="2" w:tplc="04090005" w:tentative="1">
+      <w:start w:val="1"/>
+      <w:numFmt w:val="bullet"/>
+      <w:lvlText w:val=""/>
+      <w:lvlJc w:val="left"/>
+      <w:pPr>
+        <w:ind w:left="2160" w:hanging="360"/>
+      </w:pPr>
+      <w:rPr>
+        <w:rFonts w:ascii="Wingdings" w:hAnsi="Wingdings" w:hint="default"/>
+      </w:rPr>
+    </w:lvl>
+    <w:lvl w:ilvl="3" w:tplc="04090001" w:tentative="1">
+      <w:start w:val="1"/>
+      <w:numFmt w:val="bullet"/>
+      <w:lvlText w:val=""/>
+      <w:lvlJc w:val="left"/>
+      <w:pPr>
+        <w:ind w:left="2880" w:hanging="360"/>
+      </w:pPr>
+      <w:rPr>
+        <w:rFonts w:ascii="Symbol" w:hAnsi="Symbol" w:hint="default"/>
+      </w:rPr>
+    </w:lvl>
+    <w:lvl w:ilvl="4" w:tplc="04090003" w:tentative="1">
+      <w:start w:val="1"/>
+      <w:numFmt w:val="bullet"/>
+      <w:lvlText w:val="o"/>
+      <w:lvlJc w:val="left"/>
+      <w:pPr>
+        <w:ind w:left="3600" w:hanging="360"/>
+      </w:pPr>
+      <w:rPr>
+        <w:rFonts w:ascii="Courier New" w:hAnsi="Courier New" w:cs="Courier New" w:hint="default"/>
+      </w:rPr>
+    </w:lvl>
+    <w:lvl w:ilvl="5" w:tplc="04090005" w:tentative="1">
+      <w:start w:val="1"/>
+      <w:numFmt w:val="bullet"/>
+      <w:lvlText w:val=""/>
+      <w:lvlJc w:val="left"/>
+      <w:pPr>
+        <w:ind w:left="4320" w:hanging="360"/>
+      </w:pPr>
+      <w:rPr>
+        <w:rFonts w:ascii="Wingdings" w:hAnsi="Wingdings" w:hint="default"/>
+      </w:rPr>
+    </w:lvl>
+    <w:lvl w:ilvl="6" w:tplc="04090001" w:tentative="1">
+      <w:start w:val="1"/>
+      <w:numFmt w:val="bullet"/>
+      <w:lvlText w:val=""/>
+      <w:lvlJc w:val="left"/>
+      <w:pPr>
+        <w:ind w:left="5040" w:hanging="360"/>
+      </w:pPr>
+      <w:rPr>
+        <w:rFonts w:ascii="Symbol" w:hAnsi="Symbol" w:hint="default"/>
+      </w:rPr>
+    </w:lvl>
+    <w:lvl w:ilvl="7" w:tplc="04090003" w:tentative="1">
+      <w:start w:val="1"/>
+      <w:numFmt w:val="bullet"/>
+      <w:lvlText w:val="o"/>
+      <w:lvlJc w:val="left"/>
+      <w:pPr>
+        <w:ind w:left="5760" w:hanging="360"/>
+      </w:pPr>
+      <w:rPr>
+        <w:rFonts w:ascii="Courier New" w:hAnsi="Courier New" w:cs="Courier New" w:hint="default"/>
+      </w:rPr>
+    </w:lvl>
+    <w:lvl w:ilvl="8" w:tplc="04090005" w:tentative="1">
+      <w:start w:val="1"/>
+      <w:numFmt w:val="bullet"/>
+      <w:lvlText w:val=""/>
+      <w:lvlJc w:val="left"/>
+      <w:pPr>
+        <w:ind w:left="6480" w:hanging="360"/>
+      </w:pPr>
+      <w:rPr>
+        <w:rFonts w:ascii="Wingdings" w:hAnsi="Wingdings" w:hint="default"/>
+      </w:rPr>
+    </w:lvl>
+  </w:abstractNum>
+  <w:abstractNum w:abstractNumId="1" w15:restartNumberingAfterBreak="0">
+    <w:nsid w:val="48A81705"/>
+    <w:multiLevelType w:val="hybridMultilevel"/>
+    <w:tmpl w:val="AC9C8A38"/>
+    <w:lvl w:ilvl="0" w:tplc="04090001">
+      <w:start w:val="1"/>
+      <w:numFmt w:val="bullet"/>
+      <w:lvlText w:val=""/>
+      <w:lvlJc w:val="left"/>
+      <w:pPr>
+        <w:ind w:left="720" w:hanging="360"/>
+      </w:pPr>
+      <w:rPr>
+        <w:rFonts w:ascii="Symbol" w:hAnsi="Symbol" w:hint="default"/>
+      </w:rPr>
+    </w:lvl>
+    <w:lvl w:ilvl="1" w:tplc="04090003" w:tentative="1">
+      <w:start w:val="1"/>
+      <w:numFmt w:val="bullet"/>
+      <w:lvlText w:val="o"/>
+      <w:lvlJc w:val="left"/>
+      <w:pPr>
+        <w:ind w:left="1440" w:hanging="360"/>
+      </w:pPr>
+      <w:rPr>
+        <w:rFonts w:ascii="Courier New" w:hAnsi="Courier New" w:cs="Courier New" w:hint="default"/>
+      </w:rPr>
+    </w:lvl>
+    <w:lvl w:ilvl="2" w:tplc="04090005" w:tentative="1">
+      <w:start w:val="1"/>
+      <w:numFmt w:val="bullet"/>
+      <w:lvlText w:val=""/>
+      <w:lvlJc w:val="left"/>
+      <w:pPr>
+        <w:ind w:left="2160" w:hanging="360"/>
+      </w:pPr>
+      <w:rPr>
+        <w:rFonts w:ascii="Wingdings" w:hAnsi="Wingdings" w:hint="default"/>
+      </w:rPr>
+    </w:lvl>
+    <w:lvl w:ilvl="3" w:tplc="04090001" w:tentative="1">
+      <w:start w:val="1"/>
+      <w:numFmt w:val="bullet"/>
+      <w:lvlText w:val=""/>
+      <w:lvlJc w:val="left"/>
+      <w:pPr>
+        <w:ind w:left="2880" w:hanging="360"/>
+      </w:pPr>
+      <w:rPr>
+        <w:rFonts w:ascii="Symbol" w:hAnsi="Symbol" w:hint="default"/>
+      </w:rPr>
+    </w:lvl>
+    <w:lvl w:ilvl="4" w:tplc="04090003" w:tentative="1">
+      <w:start w:val="1"/>
+      <w:numFmt w:val="bullet"/>
+      <w:lvlText w:val="o"/>
+      <w:lvlJc w:val="left"/>
+      <w:pPr>
+        <w:ind w:left="3600" w:hanging="360"/>
+      </w:pPr>
+      <w:rPr>
+        <w:rFonts w:ascii="Courier New" w:hAnsi="Courier New" w:cs="Courier New" w:hint="default"/>
+      </w:rPr>
+    </w:lvl>
+    <w:lvl w:ilvl="5" w:tplc="04090005" w:tentative="1">
+      <w:start w:val="1"/>
+      <w:numFmt w:val="bullet"/>
+      <w:lvlText w:val=""/>
+      <w:lvlJc w:val="left"/>
+      <w:pPr>
+        <w:ind w:left="4320" w:hanging="360"/>
+      </w:pPr>
+      <w:rPr>
+        <w:rFonts w:ascii="Wingdings" w:hAnsi="Wingdings" w:hint="default"/>
+      </w:rPr>
+    </w:lvl>
+    <w:lvl w:ilvl="6" w:tplc="04090001" w:tentative="1">
+      <w:start w:val="1"/>
+      <w:numFmt w:val="bullet"/>
+      <w:lvlText w:val=""/>
+      <w:lvlJc w:val="left"/>
+      <w:pPr>
+        <w:ind w:left="5040" w:hanging="360"/>
+      </w:pPr>
+      <w:rPr>
+        <w:rFonts w:ascii="Symbol" w:hAnsi="Symbol" w:hint="default"/>
+      </w:rPr>
+    </w:lvl>
+    <w:lvl w:ilvl="7" w:tplc="04090003" w:tentative="1">
+      <w:start w:val="1"/>
+      <w:numFmt w:val="bullet"/>
+      <w:lvlText w:val="o"/>
+      <w:lvlJc w:val="left"/>
+      <w:pPr>
+        <w:ind w:left="5760" w:hanging="360"/>
+      </w:pPr>
+      <w:rPr>
+        <w:rFonts w:ascii="Courier New" w:hAnsi="Courier New" w:cs="Courier New" w:hint="default"/>
+      </w:rPr>
+    </w:lvl>
+    <w:lvl w:ilvl="8" w:tplc="04090005" w:tentative="1">
+      <w:start w:val="1"/>
+      <w:numFmt w:val="bullet"/>
+      <w:lvlText w:val=""/>
+      <w:lvlJc w:val="left"/>
+      <w:pPr>
+        <w:ind w:left="6480" w:hanging="360"/>
+      </w:pPr>
+      <w:rPr>
+        <w:rFonts w:ascii="Wingdings" w:hAnsi="Wingdings" w:hint="default"/>
+      </w:rPr>
+    </w:lvl>
+  </w:abstractNum>
+  <w:abstractNum w:abstractNumId="2" w15:restartNumberingAfterBreak="0">
     <w:nsid w:val="54213632"/>
     <w:multiLevelType w:val="hybridMultilevel"/>
     <w:tmpl w:val="C01A26F8"/>
@@ -2441,7 +2807,7 @@
       </w:rPr>
     </w:lvl>
   </w:abstractNum>
-  <w:abstractNum w:abstractNumId="1" w15:restartNumberingAfterBreak="0">
+  <w:abstractNum w:abstractNumId="3" w15:restartNumberingAfterBreak="0">
     <w:nsid w:val="5B7602EC"/>
     <w:multiLevelType w:val="hybridMultilevel"/>
     <w:tmpl w:val="926A5A56"/>
@@ -2554,11 +2920,133 @@
       </w:rPr>
     </w:lvl>
   </w:abstractNum>
+  <w:abstractNum w:abstractNumId="4" w15:restartNumberingAfterBreak="0">
+    <w:nsid w:val="634C1463"/>
+    <w:multiLevelType w:val="hybridMultilevel"/>
+    <w:tmpl w:val="A3906C00"/>
+    <w:lvl w:ilvl="0" w:tplc="04090001">
+      <w:start w:val="1"/>
+      <w:numFmt w:val="bullet"/>
+      <w:lvlText w:val=""/>
+      <w:lvlJc w:val="left"/>
+      <w:pPr>
+        <w:ind w:left="720" w:hanging="360"/>
+      </w:pPr>
+      <w:rPr>
+        <w:rFonts w:ascii="Symbol" w:hAnsi="Symbol" w:hint="default"/>
+      </w:rPr>
+    </w:lvl>
+    <w:lvl w:ilvl="1" w:tplc="04090003" w:tentative="1">
+      <w:start w:val="1"/>
+      <w:numFmt w:val="bullet"/>
+      <w:lvlText w:val="o"/>
+      <w:lvlJc w:val="left"/>
+      <w:pPr>
+        <w:ind w:left="1440" w:hanging="360"/>
+      </w:pPr>
+      <w:rPr>
+        <w:rFonts w:ascii="Courier New" w:hAnsi="Courier New" w:cs="Courier New" w:hint="default"/>
+      </w:rPr>
+    </w:lvl>
+    <w:lvl w:ilvl="2" w:tplc="04090005" w:tentative="1">
+      <w:start w:val="1"/>
+      <w:numFmt w:val="bullet"/>
+      <w:lvlText w:val=""/>
+      <w:lvlJc w:val="left"/>
+      <w:pPr>
+        <w:ind w:left="2160" w:hanging="360"/>
+      </w:pPr>
+      <w:rPr>
+        <w:rFonts w:ascii="Wingdings" w:hAnsi="Wingdings" w:hint="default"/>
+      </w:rPr>
+    </w:lvl>
+    <w:lvl w:ilvl="3" w:tplc="04090001" w:tentative="1">
+      <w:start w:val="1"/>
+      <w:numFmt w:val="bullet"/>
+      <w:lvlText w:val=""/>
+      <w:lvlJc w:val="left"/>
+      <w:pPr>
+        <w:ind w:left="2880" w:hanging="360"/>
+      </w:pPr>
+      <w:rPr>
+        <w:rFonts w:ascii="Symbol" w:hAnsi="Symbol" w:hint="default"/>
+      </w:rPr>
+    </w:lvl>
+    <w:lvl w:ilvl="4" w:tplc="04090003" w:tentative="1">
+      <w:start w:val="1"/>
+      <w:numFmt w:val="bullet"/>
+      <w:lvlText w:val="o"/>
+      <w:lvlJc w:val="left"/>
+      <w:pPr>
+        <w:ind w:left="3600" w:hanging="360"/>
+      </w:pPr>
+      <w:rPr>
+        <w:rFonts w:ascii="Courier New" w:hAnsi="Courier New" w:cs="Courier New" w:hint="default"/>
+      </w:rPr>
+    </w:lvl>
+    <w:lvl w:ilvl="5" w:tplc="04090005" w:tentative="1">
+      <w:start w:val="1"/>
+      <w:numFmt w:val="bullet"/>
+      <w:lvlText w:val=""/>
+      <w:lvlJc w:val="left"/>
+      <w:pPr>
+        <w:ind w:left="4320" w:hanging="360"/>
+      </w:pPr>
+      <w:rPr>
+        <w:rFonts w:ascii="Wingdings" w:hAnsi="Wingdings" w:hint="default"/>
+      </w:rPr>
+    </w:lvl>
+    <w:lvl w:ilvl="6" w:tplc="04090001" w:tentative="1">
+      <w:start w:val="1"/>
+      <w:numFmt w:val="bullet"/>
+      <w:lvlText w:val=""/>
+      <w:lvlJc w:val="left"/>
+      <w:pPr>
+        <w:ind w:left="5040" w:hanging="360"/>
+      </w:pPr>
+      <w:rPr>
+        <w:rFonts w:ascii="Symbol" w:hAnsi="Symbol" w:hint="default"/>
+      </w:rPr>
+    </w:lvl>
+    <w:lvl w:ilvl="7" w:tplc="04090003" w:tentative="1">
+      <w:start w:val="1"/>
+      <w:numFmt w:val="bullet"/>
+      <w:lvlText w:val="o"/>
+      <w:lvlJc w:val="left"/>
+      <w:pPr>
+        <w:ind w:left="5760" w:hanging="360"/>
+      </w:pPr>
+      <w:rPr>
+        <w:rFonts w:ascii="Courier New" w:hAnsi="Courier New" w:cs="Courier New" w:hint="default"/>
+      </w:rPr>
+    </w:lvl>
+    <w:lvl w:ilvl="8" w:tplc="04090005" w:tentative="1">
+      <w:start w:val="1"/>
+      <w:numFmt w:val="bullet"/>
+      <w:lvlText w:val=""/>
+      <w:lvlJc w:val="left"/>
+      <w:pPr>
+        <w:ind w:left="6480" w:hanging="360"/>
+      </w:pPr>
+      <w:rPr>
+        <w:rFonts w:ascii="Wingdings" w:hAnsi="Wingdings" w:hint="default"/>
+      </w:rPr>
+    </w:lvl>
+  </w:abstractNum>
   <w:num w:numId="1">
-    <w:abstractNumId w:val="0"/>
+    <w:abstractNumId w:val="2"/>
   </w:num>
   <w:num w:numId="2">
+    <w:abstractNumId w:val="3"/>
+  </w:num>
+  <w:num w:numId="3">
+    <w:abstractNumId w:val="4"/>
+  </w:num>
+  <w:num w:numId="4">
     <w:abstractNumId w:val="1"/>
+  </w:num>
+  <w:num w:numId="5">
+    <w:abstractNumId w:val="0"/>
   </w:num>
 </w:numbering>
 </file>

</xml_diff>